<commit_message>
relatorio / power point
</commit_message>
<xml_diff>
--- a/Relatorio_PAS.docx
+++ b/Relatorio_PAS.docx
@@ -93,6 +93,7 @@
           <w:szCs w:val="32"/>
         </w:rPr>
       </w:pPr>
+      <w:proofErr w:type="spellStart"/>
       <w:r>
         <w:rPr>
           <w:rFonts w:cs="Times New Roman"/>
@@ -101,7 +102,18 @@
           <w:sz w:val="32"/>
           <w:szCs w:val="32"/>
         </w:rPr>
-        <w:t>CTeSP de Curso de Tecnologias Web e Dispositivos Móveis</w:t>
+        <w:t>CTeSP</w:t>
+      </w:r>
+      <w:proofErr w:type="spellEnd"/>
+      <w:r>
+        <w:rPr>
+          <w:rFonts w:cs="Times New Roman"/>
+          <w:b/>
+          <w:bCs/>
+          <w:sz w:val="32"/>
+          <w:szCs w:val="32"/>
+        </w:rPr>
+        <w:t xml:space="preserve"> de Curso de Tecnologias Web e Dispositivos Móveis</w:t>
       </w:r>
     </w:p>
     <w:p>
@@ -539,6 +551,7 @@
           <w:szCs w:val="28"/>
         </w:rPr>
       </w:pPr>
+      <w:proofErr w:type="spellStart"/>
       <w:r>
         <w:rPr>
           <w:rFonts w:cs="Times New Roman"/>
@@ -547,7 +560,18 @@
           <w:sz w:val="28"/>
           <w:szCs w:val="28"/>
         </w:rPr>
-        <w:t>CTeSP de Curso de Tecnologias Web e Dispositivos Móveis</w:t>
+        <w:t>CTeSP</w:t>
+      </w:r>
+      <w:proofErr w:type="spellEnd"/>
+      <w:r>
+        <w:rPr>
+          <w:rFonts w:cs="Times New Roman"/>
+          <w:b/>
+          <w:bCs/>
+          <w:sz w:val="28"/>
+          <w:szCs w:val="28"/>
+        </w:rPr>
+        <w:t xml:space="preserve"> de Curso de Tecnologias Web e Dispositivos Móveis</w:t>
       </w:r>
     </w:p>
     <w:p>
@@ -799,6 +823,7 @@
           <w:szCs w:val="24"/>
         </w:rPr>
       </w:pPr>
+      <w:proofErr w:type="spellStart"/>
       <w:r>
         <w:rPr>
           <w:rFonts w:cs="Times New Roman"/>
@@ -807,8 +832,31 @@
           <w:sz w:val="28"/>
           <w:szCs w:val="24"/>
         </w:rPr>
-        <w:t>Jorick Van Der Meijde</w:t>
-      </w:r>
+        <w:t>Jorick</w:t>
+      </w:r>
+      <w:proofErr w:type="spellEnd"/>
+      <w:r>
+        <w:rPr>
+          <w:rFonts w:cs="Times New Roman"/>
+          <w:b/>
+          <w:bCs/>
+          <w:sz w:val="28"/>
+          <w:szCs w:val="24"/>
+        </w:rPr>
+        <w:t xml:space="preserve"> Van Der </w:t>
+      </w:r>
+      <w:proofErr w:type="spellStart"/>
+      <w:r>
+        <w:rPr>
+          <w:rFonts w:cs="Times New Roman"/>
+          <w:b/>
+          <w:bCs/>
+          <w:sz w:val="28"/>
+          <w:szCs w:val="24"/>
+        </w:rPr>
+        <w:t>Meijde</w:t>
+      </w:r>
+      <w:proofErr w:type="spellEnd"/>
     </w:p>
     <w:p>
       <w:pPr>
@@ -1206,8 +1254,16 @@
         <w:rPr>
           <w:rFonts w:cs="Times New Roman"/>
         </w:rPr>
-        <w:t>Android Studio</w:t>
-      </w:r>
+        <w:t xml:space="preserve">Android </w:t>
+      </w:r>
+      <w:proofErr w:type="spellStart"/>
+      <w:r>
+        <w:rPr>
+          <w:rFonts w:cs="Times New Roman"/>
+        </w:rPr>
+        <w:t>Studio</w:t>
+      </w:r>
+      <w:proofErr w:type="spellEnd"/>
       <w:r>
         <w:rPr>
           <w:rFonts w:cs="Times New Roman"/>
@@ -1230,8 +1286,16 @@
         <w:rPr>
           <w:rFonts w:cs="Times New Roman"/>
         </w:rPr>
-        <w:t xml:space="preserve"> criada através do Laravel</w:t>
-      </w:r>
+        <w:t xml:space="preserve"> criada através do </w:t>
+      </w:r>
+      <w:proofErr w:type="spellStart"/>
+      <w:r>
+        <w:rPr>
+          <w:rFonts w:cs="Times New Roman"/>
+        </w:rPr>
+        <w:t>Laravel</w:t>
+      </w:r>
+      <w:proofErr w:type="spellEnd"/>
       <w:r>
         <w:rPr>
           <w:rFonts w:cs="Times New Roman"/>
@@ -1250,11 +1314,19 @@
         </w:rPr>
         <w:t xml:space="preserve"> </w:t>
       </w:r>
-      <w:r>
-        <w:rPr>
-          <w:rFonts w:cs="Times New Roman"/>
-        </w:rPr>
-        <w:t>Blades (</w:t>
+      <w:proofErr w:type="spellStart"/>
+      <w:r>
+        <w:rPr>
+          <w:rFonts w:cs="Times New Roman"/>
+        </w:rPr>
+        <w:t>Blades</w:t>
+      </w:r>
+      <w:proofErr w:type="spellEnd"/>
+      <w:r>
+        <w:rPr>
+          <w:rFonts w:cs="Times New Roman"/>
+        </w:rPr>
+        <w:t xml:space="preserve"> (</w:t>
       </w:r>
       <w:r>
         <w:rPr>
@@ -1284,8 +1356,16 @@
         <w:rPr>
           <w:rFonts w:cs="Times New Roman"/>
         </w:rPr>
-        <w:t xml:space="preserve"> foram pensados em ser o mais parecido quanto possível da realidade,  com</w:t>
-      </w:r>
+        <w:t xml:space="preserve"> foram pensados em ser o mais parecido quanto possível da </w:t>
+      </w:r>
+      <w:proofErr w:type="gramStart"/>
+      <w:r>
+        <w:rPr>
+          <w:rFonts w:cs="Times New Roman"/>
+        </w:rPr>
+        <w:t>realidade,  com</w:t>
+      </w:r>
+      <w:proofErr w:type="gramEnd"/>
       <w:r>
         <w:rPr>
           <w:rFonts w:cs="Times New Roman"/>
@@ -1344,13 +1424,41 @@
         <w:rPr>
           <w:rFonts w:cs="Times New Roman"/>
         </w:rPr>
-        <w:t xml:space="preserve"> Laravel;</w:t>
-      </w:r>
-      <w:r>
-        <w:rPr>
-          <w:rFonts w:cs="Times New Roman"/>
-        </w:rPr>
-        <w:t xml:space="preserve"> Java; Android Studio;</w:t>
+        <w:t xml:space="preserve"> </w:t>
+      </w:r>
+      <w:proofErr w:type="spellStart"/>
+      <w:r>
+        <w:rPr>
+          <w:rFonts w:cs="Times New Roman"/>
+        </w:rPr>
+        <w:t>Laravel</w:t>
+      </w:r>
+      <w:proofErr w:type="spellEnd"/>
+      <w:r>
+        <w:rPr>
+          <w:rFonts w:cs="Times New Roman"/>
+        </w:rPr>
+        <w:t>;</w:t>
+      </w:r>
+      <w:r>
+        <w:rPr>
+          <w:rFonts w:cs="Times New Roman"/>
+        </w:rPr>
+        <w:t xml:space="preserve"> Java; Android </w:t>
+      </w:r>
+      <w:proofErr w:type="spellStart"/>
+      <w:r>
+        <w:rPr>
+          <w:rFonts w:cs="Times New Roman"/>
+        </w:rPr>
+        <w:t>Studio</w:t>
+      </w:r>
+      <w:proofErr w:type="spellEnd"/>
+      <w:r>
+        <w:rPr>
+          <w:rFonts w:cs="Times New Roman"/>
+        </w:rPr>
+        <w:t>;</w:t>
       </w:r>
       <w:r>
         <w:rPr>
@@ -1440,7 +1548,7 @@
           <w:r>
             <w:fldChar w:fldCharType="separate"/>
           </w:r>
-          <w:hyperlink w:anchor="_Toc94615644" w:history="1">
+          <w:hyperlink w:anchor="_Toc94622462" w:history="1">
             <w:r>
               <w:rPr>
                 <w:rStyle w:val="Hiperligao"/>
@@ -1467,7 +1575,7 @@
                 <w:noProof/>
                 <w:webHidden/>
               </w:rPr>
-              <w:instrText xml:space="preserve"> PAGEREF _Toc94615644 \h </w:instrText>
+              <w:instrText xml:space="preserve"> PAGEREF _Toc94622462 \h </w:instrText>
             </w:r>
             <w:r>
               <w:rPr>
@@ -1508,7 +1616,7 @@
               <w:lang w:eastAsia="pt-PT"/>
             </w:rPr>
           </w:pPr>
-          <w:hyperlink w:anchor="_Toc94615645" w:history="1">
+          <w:hyperlink w:anchor="_Toc94622463" w:history="1">
             <w:r>
               <w:rPr>
                 <w:rStyle w:val="Hiperligao"/>
@@ -1535,7 +1643,7 @@
                 <w:noProof/>
                 <w:webHidden/>
               </w:rPr>
-              <w:instrText xml:space="preserve"> PAGEREF _Toc94615645 \h </w:instrText>
+              <w:instrText xml:space="preserve"> PAGEREF _Toc94622463 \h </w:instrText>
             </w:r>
             <w:r>
               <w:rPr>
@@ -1576,7 +1684,7 @@
               <w:lang w:eastAsia="pt-PT"/>
             </w:rPr>
           </w:pPr>
-          <w:hyperlink w:anchor="_Toc94615646" w:history="1">
+          <w:hyperlink w:anchor="_Toc94622464" w:history="1">
             <w:r>
               <w:rPr>
                 <w:rStyle w:val="Hiperligao"/>
@@ -1604,7 +1712,7 @@
                 <w:noProof/>
                 <w:webHidden/>
               </w:rPr>
-              <w:instrText xml:space="preserve"> PAGEREF _Toc94615646 \h </w:instrText>
+              <w:instrText xml:space="preserve"> PAGEREF _Toc94622464 \h </w:instrText>
             </w:r>
             <w:r>
               <w:rPr>
@@ -1645,7 +1753,7 @@
               <w:lang w:eastAsia="pt-PT"/>
             </w:rPr>
           </w:pPr>
-          <w:hyperlink w:anchor="_Toc94615647" w:history="1">
+          <w:hyperlink w:anchor="_Toc94622465" w:history="1">
             <w:r>
               <w:rPr>
                 <w:rStyle w:val="Hiperligao"/>
@@ -1672,7 +1780,7 @@
                 <w:noProof/>
                 <w:webHidden/>
               </w:rPr>
-              <w:instrText xml:space="preserve"> PAGEREF _Toc94615647 \h </w:instrText>
+              <w:instrText xml:space="preserve"> PAGEREF _Toc94622465 \h </w:instrText>
             </w:r>
             <w:r>
               <w:rPr>
@@ -1713,7 +1821,7 @@
               <w:lang w:eastAsia="pt-PT"/>
             </w:rPr>
           </w:pPr>
-          <w:hyperlink w:anchor="_Toc94615648" w:history="1">
+          <w:hyperlink w:anchor="_Toc94622466" w:history="1">
             <w:r>
               <w:rPr>
                 <w:rStyle w:val="Hiperligao"/>
@@ -1740,7 +1848,7 @@
                 <w:noProof/>
                 <w:webHidden/>
               </w:rPr>
-              <w:instrText xml:space="preserve"> PAGEREF _Toc94615648 \h </w:instrText>
+              <w:instrText xml:space="preserve"> PAGEREF _Toc94622466 \h </w:instrText>
             </w:r>
             <w:r>
               <w:rPr>
@@ -1781,7 +1889,7 @@
               <w:lang w:eastAsia="pt-PT"/>
             </w:rPr>
           </w:pPr>
-          <w:hyperlink w:anchor="_Toc94615649" w:history="1">
+          <w:hyperlink w:anchor="_Toc94622467" w:history="1">
             <w:r>
               <w:rPr>
                 <w:rStyle w:val="Hiperligao"/>
@@ -1808,7 +1916,7 @@
                 <w:noProof/>
                 <w:webHidden/>
               </w:rPr>
-              <w:instrText xml:space="preserve"> PAGEREF _Toc94615649 \h </w:instrText>
+              <w:instrText xml:space="preserve"> PAGEREF _Toc94622467 \h </w:instrText>
             </w:r>
             <w:r>
               <w:rPr>
@@ -1849,7 +1957,7 @@
               <w:lang w:eastAsia="pt-PT"/>
             </w:rPr>
           </w:pPr>
-          <w:hyperlink w:anchor="_Toc94615650" w:history="1">
+          <w:hyperlink w:anchor="_Toc94622468" w:history="1">
             <w:r>
               <w:rPr>
                 <w:rStyle w:val="Hiperligao"/>
@@ -1876,7 +1984,7 @@
                 <w:noProof/>
                 <w:webHidden/>
               </w:rPr>
-              <w:instrText xml:space="preserve"> PAGEREF _Toc94615650 \h </w:instrText>
+              <w:instrText xml:space="preserve"> PAGEREF _Toc94622468 \h </w:instrText>
             </w:r>
             <w:r>
               <w:rPr>
@@ -1917,7 +2025,7 @@
               <w:lang w:eastAsia="pt-PT"/>
             </w:rPr>
           </w:pPr>
-          <w:hyperlink w:anchor="_Toc94615651" w:history="1">
+          <w:hyperlink w:anchor="_Toc94622469" w:history="1">
             <w:r>
               <w:rPr>
                 <w:rStyle w:val="Hiperligao"/>
@@ -1944,7 +2052,7 @@
                 <w:noProof/>
                 <w:webHidden/>
               </w:rPr>
-              <w:instrText xml:space="preserve"> PAGEREF _Toc94615651 \h </w:instrText>
+              <w:instrText xml:space="preserve"> PAGEREF _Toc94622469 \h </w:instrText>
             </w:r>
             <w:r>
               <w:rPr>
@@ -1985,7 +2093,7 @@
               <w:lang w:eastAsia="pt-PT"/>
             </w:rPr>
           </w:pPr>
-          <w:hyperlink w:anchor="_Toc94615652" w:history="1">
+          <w:hyperlink w:anchor="_Toc94622470" w:history="1">
             <w:r>
               <w:rPr>
                 <w:rStyle w:val="Hiperligao"/>
@@ -2012,7 +2120,7 @@
                 <w:noProof/>
                 <w:webHidden/>
               </w:rPr>
-              <w:instrText xml:space="preserve"> PAGEREF _Toc94615652 \h </w:instrText>
+              <w:instrText xml:space="preserve"> PAGEREF _Toc94622470 \h </w:instrText>
             </w:r>
             <w:r>
               <w:rPr>
@@ -2053,7 +2161,7 @@
               <w:lang w:eastAsia="pt-PT"/>
             </w:rPr>
           </w:pPr>
-          <w:hyperlink w:anchor="_Toc94615653" w:history="1">
+          <w:hyperlink w:anchor="_Toc94622471" w:history="1">
             <w:r>
               <w:rPr>
                 <w:rStyle w:val="Hiperligao"/>
@@ -2080,7 +2188,7 @@
                 <w:noProof/>
                 <w:webHidden/>
               </w:rPr>
-              <w:instrText xml:space="preserve"> PAGEREF _Toc94615653 \h </w:instrText>
+              <w:instrText xml:space="preserve"> PAGEREF _Toc94622471 \h </w:instrText>
             </w:r>
             <w:r>
               <w:rPr>
@@ -2121,7 +2229,7 @@
               <w:lang w:eastAsia="pt-PT"/>
             </w:rPr>
           </w:pPr>
-          <w:hyperlink w:anchor="_Toc94615654" w:history="1">
+          <w:hyperlink w:anchor="_Toc94622472" w:history="1">
             <w:r>
               <w:rPr>
                 <w:rStyle w:val="Hiperligao"/>
@@ -2148,7 +2256,7 @@
                 <w:noProof/>
                 <w:webHidden/>
               </w:rPr>
-              <w:instrText xml:space="preserve"> PAGEREF _Toc94615654 \h </w:instrText>
+              <w:instrText xml:space="preserve"> PAGEREF _Toc94622472 \h </w:instrText>
             </w:r>
             <w:r>
               <w:rPr>
@@ -2236,7 +2344,7 @@
         <w:rPr>
           <w:rFonts w:asciiTheme="minorHAnsi" w:eastAsiaTheme="minorEastAsia" w:hAnsiTheme="minorHAnsi"/>
           <w:noProof/>
-          <w:sz w:val="22"/>
+          <w:szCs w:val="24"/>
           <w:lang w:eastAsia="pt-PT"/>
         </w:rPr>
       </w:pPr>
@@ -2249,11 +2357,13 @@
       <w:r>
         <w:fldChar w:fldCharType="separate"/>
       </w:r>
-      <w:hyperlink w:anchor="_Toc94615661" w:history="1">
+      <w:hyperlink w:anchor="_Toc94622506" w:history="1">
         <w:r>
           <w:rPr>
             <w:rStyle w:val="Hiperligao"/>
             <w:noProof/>
+            <w:sz w:val="28"/>
+            <w:szCs w:val="24"/>
           </w:rPr>
           <w:t>Figura 1 - Login</w:t>
         </w:r>
@@ -2261,6 +2371,8 @@
           <w:rPr>
             <w:noProof/>
             <w:webHidden/>
+            <w:sz w:val="28"/>
+            <w:szCs w:val="24"/>
           </w:rPr>
           <w:tab/>
         </w:r>
@@ -2268,6 +2380,8 @@
           <w:rPr>
             <w:noProof/>
             <w:webHidden/>
+            <w:sz w:val="28"/>
+            <w:szCs w:val="24"/>
           </w:rPr>
           <w:fldChar w:fldCharType="begin"/>
         </w:r>
@@ -2275,19 +2389,25 @@
           <w:rPr>
             <w:noProof/>
             <w:webHidden/>
-          </w:rPr>
-          <w:instrText xml:space="preserve"> PAGEREF _Toc94615661 \h </w:instrText>
-        </w:r>
-        <w:r>
-          <w:rPr>
-            <w:noProof/>
-            <w:webHidden/>
-          </w:rPr>
-        </w:r>
-        <w:r>
-          <w:rPr>
-            <w:noProof/>
-            <w:webHidden/>
+            <w:sz w:val="28"/>
+            <w:szCs w:val="24"/>
+          </w:rPr>
+          <w:instrText xml:space="preserve"> PAGEREF _Toc94622506 \h </w:instrText>
+        </w:r>
+        <w:r>
+          <w:rPr>
+            <w:noProof/>
+            <w:webHidden/>
+            <w:sz w:val="28"/>
+            <w:szCs w:val="24"/>
+          </w:rPr>
+        </w:r>
+        <w:r>
+          <w:rPr>
+            <w:noProof/>
+            <w:webHidden/>
+            <w:sz w:val="28"/>
+            <w:szCs w:val="24"/>
           </w:rPr>
           <w:fldChar w:fldCharType="separate"/>
         </w:r>
@@ -2295,6 +2415,8 @@
           <w:rPr>
             <w:noProof/>
             <w:webHidden/>
+            <w:sz w:val="28"/>
+            <w:szCs w:val="24"/>
           </w:rPr>
           <w:t>11</w:t>
         </w:r>
@@ -2302,6 +2424,8 @@
           <w:rPr>
             <w:noProof/>
             <w:webHidden/>
+            <w:sz w:val="28"/>
+            <w:szCs w:val="24"/>
           </w:rPr>
           <w:fldChar w:fldCharType="end"/>
         </w:r>
@@ -2317,15 +2441,17 @@
         <w:rPr>
           <w:rFonts w:asciiTheme="minorHAnsi" w:eastAsiaTheme="minorEastAsia" w:hAnsiTheme="minorHAnsi"/>
           <w:noProof/>
-          <w:sz w:val="22"/>
+          <w:szCs w:val="24"/>
           <w:lang w:eastAsia="pt-PT"/>
         </w:rPr>
       </w:pPr>
-      <w:hyperlink w:anchor="_Toc94615662" w:history="1">
+      <w:hyperlink w:anchor="_Toc94622507" w:history="1">
         <w:r>
           <w:rPr>
             <w:rStyle w:val="Hiperligao"/>
             <w:noProof/>
+            <w:sz w:val="28"/>
+            <w:szCs w:val="24"/>
           </w:rPr>
           <w:t>Figura 2 - Menu Inicial</w:t>
         </w:r>
@@ -2333,6 +2459,8 @@
           <w:rPr>
             <w:noProof/>
             <w:webHidden/>
+            <w:sz w:val="28"/>
+            <w:szCs w:val="24"/>
           </w:rPr>
           <w:tab/>
         </w:r>
@@ -2340,6 +2468,8 @@
           <w:rPr>
             <w:noProof/>
             <w:webHidden/>
+            <w:sz w:val="28"/>
+            <w:szCs w:val="24"/>
           </w:rPr>
           <w:fldChar w:fldCharType="begin"/>
         </w:r>
@@ -2347,19 +2477,25 @@
           <w:rPr>
             <w:noProof/>
             <w:webHidden/>
-          </w:rPr>
-          <w:instrText xml:space="preserve"> PAGEREF _Toc94615662 \h </w:instrText>
-        </w:r>
-        <w:r>
-          <w:rPr>
-            <w:noProof/>
-            <w:webHidden/>
-          </w:rPr>
-        </w:r>
-        <w:r>
-          <w:rPr>
-            <w:noProof/>
-            <w:webHidden/>
+            <w:sz w:val="28"/>
+            <w:szCs w:val="24"/>
+          </w:rPr>
+          <w:instrText xml:space="preserve"> PAGEREF _Toc94622507 \h </w:instrText>
+        </w:r>
+        <w:r>
+          <w:rPr>
+            <w:noProof/>
+            <w:webHidden/>
+            <w:sz w:val="28"/>
+            <w:szCs w:val="24"/>
+          </w:rPr>
+        </w:r>
+        <w:r>
+          <w:rPr>
+            <w:noProof/>
+            <w:webHidden/>
+            <w:sz w:val="28"/>
+            <w:szCs w:val="24"/>
           </w:rPr>
           <w:fldChar w:fldCharType="separate"/>
         </w:r>
@@ -2367,6 +2503,8 @@
           <w:rPr>
             <w:noProof/>
             <w:webHidden/>
+            <w:sz w:val="28"/>
+            <w:szCs w:val="24"/>
           </w:rPr>
           <w:t>12</w:t>
         </w:r>
@@ -2374,6 +2512,8 @@
           <w:rPr>
             <w:noProof/>
             <w:webHidden/>
+            <w:sz w:val="28"/>
+            <w:szCs w:val="24"/>
           </w:rPr>
           <w:fldChar w:fldCharType="end"/>
         </w:r>
@@ -2389,15 +2529,17 @@
         <w:rPr>
           <w:rFonts w:asciiTheme="minorHAnsi" w:eastAsiaTheme="minorEastAsia" w:hAnsiTheme="minorHAnsi"/>
           <w:noProof/>
-          <w:sz w:val="22"/>
+          <w:szCs w:val="24"/>
           <w:lang w:eastAsia="pt-PT"/>
         </w:rPr>
       </w:pPr>
-      <w:hyperlink w:anchor="_Toc94615663" w:history="1">
+      <w:hyperlink w:anchor="_Toc94622508" w:history="1">
         <w:r>
           <w:rPr>
             <w:rStyle w:val="Hiperligao"/>
             <w:noProof/>
+            <w:sz w:val="28"/>
+            <w:szCs w:val="24"/>
           </w:rPr>
           <w:t>Figura 3 - Menu do Perfil</w:t>
         </w:r>
@@ -2405,6 +2547,8 @@
           <w:rPr>
             <w:noProof/>
             <w:webHidden/>
+            <w:sz w:val="28"/>
+            <w:szCs w:val="24"/>
           </w:rPr>
           <w:tab/>
         </w:r>
@@ -2412,6 +2556,8 @@
           <w:rPr>
             <w:noProof/>
             <w:webHidden/>
+            <w:sz w:val="28"/>
+            <w:szCs w:val="24"/>
           </w:rPr>
           <w:fldChar w:fldCharType="begin"/>
         </w:r>
@@ -2419,19 +2565,25 @@
           <w:rPr>
             <w:noProof/>
             <w:webHidden/>
-          </w:rPr>
-          <w:instrText xml:space="preserve"> PAGEREF _Toc94615663 \h </w:instrText>
-        </w:r>
-        <w:r>
-          <w:rPr>
-            <w:noProof/>
-            <w:webHidden/>
-          </w:rPr>
-        </w:r>
-        <w:r>
-          <w:rPr>
-            <w:noProof/>
-            <w:webHidden/>
+            <w:sz w:val="28"/>
+            <w:szCs w:val="24"/>
+          </w:rPr>
+          <w:instrText xml:space="preserve"> PAGEREF _Toc94622508 \h </w:instrText>
+        </w:r>
+        <w:r>
+          <w:rPr>
+            <w:noProof/>
+            <w:webHidden/>
+            <w:sz w:val="28"/>
+            <w:szCs w:val="24"/>
+          </w:rPr>
+        </w:r>
+        <w:r>
+          <w:rPr>
+            <w:noProof/>
+            <w:webHidden/>
+            <w:sz w:val="28"/>
+            <w:szCs w:val="24"/>
           </w:rPr>
           <w:fldChar w:fldCharType="separate"/>
         </w:r>
@@ -2439,6 +2591,8 @@
           <w:rPr>
             <w:noProof/>
             <w:webHidden/>
+            <w:sz w:val="28"/>
+            <w:szCs w:val="24"/>
           </w:rPr>
           <w:t>13</w:t>
         </w:r>
@@ -2446,6 +2600,8 @@
           <w:rPr>
             <w:noProof/>
             <w:webHidden/>
+            <w:sz w:val="28"/>
+            <w:szCs w:val="24"/>
           </w:rPr>
           <w:fldChar w:fldCharType="end"/>
         </w:r>
@@ -2461,15 +2617,17 @@
         <w:rPr>
           <w:rFonts w:asciiTheme="minorHAnsi" w:eastAsiaTheme="minorEastAsia" w:hAnsiTheme="minorHAnsi"/>
           <w:noProof/>
-          <w:sz w:val="22"/>
+          <w:szCs w:val="24"/>
           <w:lang w:eastAsia="pt-PT"/>
         </w:rPr>
       </w:pPr>
-      <w:hyperlink w:anchor="_Toc94615664" w:history="1">
+      <w:hyperlink w:anchor="_Toc94622509" w:history="1">
         <w:r>
           <w:rPr>
             <w:rStyle w:val="Hiperligao"/>
             <w:noProof/>
+            <w:sz w:val="28"/>
+            <w:szCs w:val="24"/>
           </w:rPr>
           <w:t>Figura 4 – RecyclerView com os dias da Semana</w:t>
         </w:r>
@@ -2477,6 +2635,8 @@
           <w:rPr>
             <w:noProof/>
             <w:webHidden/>
+            <w:sz w:val="28"/>
+            <w:szCs w:val="24"/>
           </w:rPr>
           <w:tab/>
         </w:r>
@@ -2484,6 +2644,8 @@
           <w:rPr>
             <w:noProof/>
             <w:webHidden/>
+            <w:sz w:val="28"/>
+            <w:szCs w:val="24"/>
           </w:rPr>
           <w:fldChar w:fldCharType="begin"/>
         </w:r>
@@ -2491,19 +2653,25 @@
           <w:rPr>
             <w:noProof/>
             <w:webHidden/>
-          </w:rPr>
-          <w:instrText xml:space="preserve"> PAGEREF _Toc94615664 \h </w:instrText>
-        </w:r>
-        <w:r>
-          <w:rPr>
-            <w:noProof/>
-            <w:webHidden/>
-          </w:rPr>
-        </w:r>
-        <w:r>
-          <w:rPr>
-            <w:noProof/>
-            <w:webHidden/>
+            <w:sz w:val="28"/>
+            <w:szCs w:val="24"/>
+          </w:rPr>
+          <w:instrText xml:space="preserve"> PAGEREF _Toc94622509 \h </w:instrText>
+        </w:r>
+        <w:r>
+          <w:rPr>
+            <w:noProof/>
+            <w:webHidden/>
+            <w:sz w:val="28"/>
+            <w:szCs w:val="24"/>
+          </w:rPr>
+        </w:r>
+        <w:r>
+          <w:rPr>
+            <w:noProof/>
+            <w:webHidden/>
+            <w:sz w:val="28"/>
+            <w:szCs w:val="24"/>
           </w:rPr>
           <w:fldChar w:fldCharType="separate"/>
         </w:r>
@@ -2511,6 +2679,8 @@
           <w:rPr>
             <w:noProof/>
             <w:webHidden/>
+            <w:sz w:val="28"/>
+            <w:szCs w:val="24"/>
           </w:rPr>
           <w:t>14</w:t>
         </w:r>
@@ -2518,6 +2688,8 @@
           <w:rPr>
             <w:noProof/>
             <w:webHidden/>
+            <w:sz w:val="28"/>
+            <w:szCs w:val="24"/>
           </w:rPr>
           <w:fldChar w:fldCharType="end"/>
         </w:r>
@@ -2533,15 +2705,17 @@
         <w:rPr>
           <w:rFonts w:asciiTheme="minorHAnsi" w:eastAsiaTheme="minorEastAsia" w:hAnsiTheme="minorHAnsi"/>
           <w:noProof/>
-          <w:sz w:val="22"/>
+          <w:szCs w:val="24"/>
           <w:lang w:eastAsia="pt-PT"/>
         </w:rPr>
       </w:pPr>
-      <w:hyperlink w:anchor="_Toc94615665" w:history="1">
+      <w:hyperlink w:anchor="_Toc94622510" w:history="1">
         <w:r>
           <w:rPr>
             <w:rStyle w:val="Hiperligao"/>
             <w:noProof/>
+            <w:sz w:val="28"/>
+            <w:szCs w:val="24"/>
           </w:rPr>
           <w:t>Figura 5 – Detalhes da Refeição</w:t>
         </w:r>
@@ -2549,6 +2723,8 @@
           <w:rPr>
             <w:noProof/>
             <w:webHidden/>
+            <w:sz w:val="28"/>
+            <w:szCs w:val="24"/>
           </w:rPr>
           <w:tab/>
         </w:r>
@@ -2556,6 +2732,8 @@
           <w:rPr>
             <w:noProof/>
             <w:webHidden/>
+            <w:sz w:val="28"/>
+            <w:szCs w:val="24"/>
           </w:rPr>
           <w:fldChar w:fldCharType="begin"/>
         </w:r>
@@ -2563,19 +2741,25 @@
           <w:rPr>
             <w:noProof/>
             <w:webHidden/>
-          </w:rPr>
-          <w:instrText xml:space="preserve"> PAGEREF _Toc94615665 \h </w:instrText>
-        </w:r>
-        <w:r>
-          <w:rPr>
-            <w:noProof/>
-            <w:webHidden/>
-          </w:rPr>
-        </w:r>
-        <w:r>
-          <w:rPr>
-            <w:noProof/>
-            <w:webHidden/>
+            <w:sz w:val="28"/>
+            <w:szCs w:val="24"/>
+          </w:rPr>
+          <w:instrText xml:space="preserve"> PAGEREF _Toc94622510 \h </w:instrText>
+        </w:r>
+        <w:r>
+          <w:rPr>
+            <w:noProof/>
+            <w:webHidden/>
+            <w:sz w:val="28"/>
+            <w:szCs w:val="24"/>
+          </w:rPr>
+        </w:r>
+        <w:r>
+          <w:rPr>
+            <w:noProof/>
+            <w:webHidden/>
+            <w:sz w:val="28"/>
+            <w:szCs w:val="24"/>
           </w:rPr>
           <w:fldChar w:fldCharType="separate"/>
         </w:r>
@@ -2583,6 +2767,8 @@
           <w:rPr>
             <w:noProof/>
             <w:webHidden/>
+            <w:sz w:val="28"/>
+            <w:szCs w:val="24"/>
           </w:rPr>
           <w:t>15</w:t>
         </w:r>
@@ -2590,6 +2776,8 @@
           <w:rPr>
             <w:noProof/>
             <w:webHidden/>
+            <w:sz w:val="28"/>
+            <w:szCs w:val="24"/>
           </w:rPr>
           <w:fldChar w:fldCharType="end"/>
         </w:r>
@@ -2605,15 +2793,17 @@
         <w:rPr>
           <w:rFonts w:asciiTheme="minorHAnsi" w:eastAsiaTheme="minorEastAsia" w:hAnsiTheme="minorHAnsi"/>
           <w:noProof/>
-          <w:sz w:val="22"/>
+          <w:szCs w:val="24"/>
           <w:lang w:eastAsia="pt-PT"/>
         </w:rPr>
       </w:pPr>
-      <w:hyperlink w:anchor="_Toc94615666" w:history="1">
+      <w:hyperlink w:anchor="_Toc94622511" w:history="1">
         <w:r>
           <w:rPr>
             <w:rStyle w:val="Hiperligao"/>
             <w:noProof/>
+            <w:sz w:val="28"/>
+            <w:szCs w:val="24"/>
           </w:rPr>
           <w:t>Figura 6 - Tabela para as Logins</w:t>
         </w:r>
@@ -2621,6 +2811,8 @@
           <w:rPr>
             <w:noProof/>
             <w:webHidden/>
+            <w:sz w:val="28"/>
+            <w:szCs w:val="24"/>
           </w:rPr>
           <w:tab/>
         </w:r>
@@ -2628,6 +2820,8 @@
           <w:rPr>
             <w:noProof/>
             <w:webHidden/>
+            <w:sz w:val="28"/>
+            <w:szCs w:val="24"/>
           </w:rPr>
           <w:fldChar w:fldCharType="begin"/>
         </w:r>
@@ -2635,19 +2829,25 @@
           <w:rPr>
             <w:noProof/>
             <w:webHidden/>
-          </w:rPr>
-          <w:instrText xml:space="preserve"> PAGEREF _Toc94615666 \h </w:instrText>
-        </w:r>
-        <w:r>
-          <w:rPr>
-            <w:noProof/>
-            <w:webHidden/>
-          </w:rPr>
-        </w:r>
-        <w:r>
-          <w:rPr>
-            <w:noProof/>
-            <w:webHidden/>
+            <w:sz w:val="28"/>
+            <w:szCs w:val="24"/>
+          </w:rPr>
+          <w:instrText xml:space="preserve"> PAGEREF _Toc94622511 \h </w:instrText>
+        </w:r>
+        <w:r>
+          <w:rPr>
+            <w:noProof/>
+            <w:webHidden/>
+            <w:sz w:val="28"/>
+            <w:szCs w:val="24"/>
+          </w:rPr>
+        </w:r>
+        <w:r>
+          <w:rPr>
+            <w:noProof/>
+            <w:webHidden/>
+            <w:sz w:val="28"/>
+            <w:szCs w:val="24"/>
           </w:rPr>
           <w:fldChar w:fldCharType="separate"/>
         </w:r>
@@ -2655,6 +2855,8 @@
           <w:rPr>
             <w:noProof/>
             <w:webHidden/>
+            <w:sz w:val="28"/>
+            <w:szCs w:val="24"/>
           </w:rPr>
           <w:t>16</w:t>
         </w:r>
@@ -2662,6 +2864,8 @@
           <w:rPr>
             <w:noProof/>
             <w:webHidden/>
+            <w:sz w:val="28"/>
+            <w:szCs w:val="24"/>
           </w:rPr>
           <w:fldChar w:fldCharType="end"/>
         </w:r>
@@ -2677,15 +2881,17 @@
         <w:rPr>
           <w:rFonts w:asciiTheme="minorHAnsi" w:eastAsiaTheme="minorEastAsia" w:hAnsiTheme="minorHAnsi"/>
           <w:noProof/>
-          <w:sz w:val="22"/>
+          <w:szCs w:val="24"/>
           <w:lang w:eastAsia="pt-PT"/>
         </w:rPr>
       </w:pPr>
-      <w:hyperlink w:anchor="_Toc94615667" w:history="1">
+      <w:hyperlink w:anchor="_Toc94622512" w:history="1">
         <w:r>
           <w:rPr>
             <w:rStyle w:val="Hiperligao"/>
             <w:noProof/>
+            <w:sz w:val="28"/>
+            <w:szCs w:val="24"/>
           </w:rPr>
           <w:t>Figura 7 - Tabela das Refeições</w:t>
         </w:r>
@@ -2693,6 +2899,8 @@
           <w:rPr>
             <w:noProof/>
             <w:webHidden/>
+            <w:sz w:val="28"/>
+            <w:szCs w:val="24"/>
           </w:rPr>
           <w:tab/>
         </w:r>
@@ -2700,6 +2908,8 @@
           <w:rPr>
             <w:noProof/>
             <w:webHidden/>
+            <w:sz w:val="28"/>
+            <w:szCs w:val="24"/>
           </w:rPr>
           <w:fldChar w:fldCharType="begin"/>
         </w:r>
@@ -2707,19 +2917,25 @@
           <w:rPr>
             <w:noProof/>
             <w:webHidden/>
-          </w:rPr>
-          <w:instrText xml:space="preserve"> PAGEREF _Toc94615667 \h </w:instrText>
-        </w:r>
-        <w:r>
-          <w:rPr>
-            <w:noProof/>
-            <w:webHidden/>
-          </w:rPr>
-        </w:r>
-        <w:r>
-          <w:rPr>
-            <w:noProof/>
-            <w:webHidden/>
+            <w:sz w:val="28"/>
+            <w:szCs w:val="24"/>
+          </w:rPr>
+          <w:instrText xml:space="preserve"> PAGEREF _Toc94622512 \h </w:instrText>
+        </w:r>
+        <w:r>
+          <w:rPr>
+            <w:noProof/>
+            <w:webHidden/>
+            <w:sz w:val="28"/>
+            <w:szCs w:val="24"/>
+          </w:rPr>
+        </w:r>
+        <w:r>
+          <w:rPr>
+            <w:noProof/>
+            <w:webHidden/>
+            <w:sz w:val="28"/>
+            <w:szCs w:val="24"/>
           </w:rPr>
           <w:fldChar w:fldCharType="separate"/>
         </w:r>
@@ -2727,6 +2943,8 @@
           <w:rPr>
             <w:noProof/>
             <w:webHidden/>
+            <w:sz w:val="28"/>
+            <w:szCs w:val="24"/>
           </w:rPr>
           <w:t>16</w:t>
         </w:r>
@@ -2734,6 +2952,8 @@
           <w:rPr>
             <w:noProof/>
             <w:webHidden/>
+            <w:sz w:val="28"/>
+            <w:szCs w:val="24"/>
           </w:rPr>
           <w:fldChar w:fldCharType="end"/>
         </w:r>
@@ -2749,15 +2969,17 @@
         <w:rPr>
           <w:rFonts w:asciiTheme="minorHAnsi" w:eastAsiaTheme="minorEastAsia" w:hAnsiTheme="minorHAnsi"/>
           <w:noProof/>
-          <w:sz w:val="22"/>
+          <w:szCs w:val="24"/>
           <w:lang w:eastAsia="pt-PT"/>
         </w:rPr>
       </w:pPr>
-      <w:hyperlink w:anchor="_Toc94615668" w:history="1">
+      <w:hyperlink w:anchor="_Toc94622513" w:history="1">
         <w:r>
           <w:rPr>
             <w:rStyle w:val="Hiperligao"/>
             <w:noProof/>
+            <w:sz w:val="28"/>
+            <w:szCs w:val="24"/>
           </w:rPr>
           <w:t>Figura 8 - Tabela dos Dias da Semana</w:t>
         </w:r>
@@ -2765,6 +2987,8 @@
           <w:rPr>
             <w:noProof/>
             <w:webHidden/>
+            <w:sz w:val="28"/>
+            <w:szCs w:val="24"/>
           </w:rPr>
           <w:tab/>
         </w:r>
@@ -2772,6 +2996,8 @@
           <w:rPr>
             <w:noProof/>
             <w:webHidden/>
+            <w:sz w:val="28"/>
+            <w:szCs w:val="24"/>
           </w:rPr>
           <w:fldChar w:fldCharType="begin"/>
         </w:r>
@@ -2779,19 +3005,25 @@
           <w:rPr>
             <w:noProof/>
             <w:webHidden/>
-          </w:rPr>
-          <w:instrText xml:space="preserve"> PAGEREF _Toc94615668 \h </w:instrText>
-        </w:r>
-        <w:r>
-          <w:rPr>
-            <w:noProof/>
-            <w:webHidden/>
-          </w:rPr>
-        </w:r>
-        <w:r>
-          <w:rPr>
-            <w:noProof/>
-            <w:webHidden/>
+            <w:sz w:val="28"/>
+            <w:szCs w:val="24"/>
+          </w:rPr>
+          <w:instrText xml:space="preserve"> PAGEREF _Toc94622513 \h </w:instrText>
+        </w:r>
+        <w:r>
+          <w:rPr>
+            <w:noProof/>
+            <w:webHidden/>
+            <w:sz w:val="28"/>
+            <w:szCs w:val="24"/>
+          </w:rPr>
+        </w:r>
+        <w:r>
+          <w:rPr>
+            <w:noProof/>
+            <w:webHidden/>
+            <w:sz w:val="28"/>
+            <w:szCs w:val="24"/>
           </w:rPr>
           <w:fldChar w:fldCharType="separate"/>
         </w:r>
@@ -2799,6 +3031,8 @@
           <w:rPr>
             <w:noProof/>
             <w:webHidden/>
+            <w:sz w:val="28"/>
+            <w:szCs w:val="24"/>
           </w:rPr>
           <w:t>17</w:t>
         </w:r>
@@ -2806,6 +3040,8 @@
           <w:rPr>
             <w:noProof/>
             <w:webHidden/>
+            <w:sz w:val="28"/>
+            <w:szCs w:val="24"/>
           </w:rPr>
           <w:fldChar w:fldCharType="end"/>
         </w:r>
@@ -2821,15 +3057,17 @@
         <w:rPr>
           <w:rFonts w:asciiTheme="minorHAnsi" w:eastAsiaTheme="minorEastAsia" w:hAnsiTheme="minorHAnsi"/>
           <w:noProof/>
-          <w:sz w:val="22"/>
+          <w:szCs w:val="24"/>
           <w:lang w:eastAsia="pt-PT"/>
         </w:rPr>
       </w:pPr>
-      <w:hyperlink w:anchor="_Toc94615669" w:history="1">
+      <w:hyperlink w:anchor="_Toc94622514" w:history="1">
         <w:r>
           <w:rPr>
             <w:rStyle w:val="Hiperligao"/>
             <w:noProof/>
+            <w:sz w:val="28"/>
+            <w:szCs w:val="24"/>
           </w:rPr>
           <w:t>Figura 9 - Tabela das Compras</w:t>
         </w:r>
@@ -2837,6 +3075,8 @@
           <w:rPr>
             <w:noProof/>
             <w:webHidden/>
+            <w:sz w:val="28"/>
+            <w:szCs w:val="24"/>
           </w:rPr>
           <w:tab/>
         </w:r>
@@ -2844,6 +3084,8 @@
           <w:rPr>
             <w:noProof/>
             <w:webHidden/>
+            <w:sz w:val="28"/>
+            <w:szCs w:val="24"/>
           </w:rPr>
           <w:fldChar w:fldCharType="begin"/>
         </w:r>
@@ -2851,19 +3093,25 @@
           <w:rPr>
             <w:noProof/>
             <w:webHidden/>
-          </w:rPr>
-          <w:instrText xml:space="preserve"> PAGEREF _Toc94615669 \h </w:instrText>
-        </w:r>
-        <w:r>
-          <w:rPr>
-            <w:noProof/>
-            <w:webHidden/>
-          </w:rPr>
-        </w:r>
-        <w:r>
-          <w:rPr>
-            <w:noProof/>
-            <w:webHidden/>
+            <w:sz w:val="28"/>
+            <w:szCs w:val="24"/>
+          </w:rPr>
+          <w:instrText xml:space="preserve"> PAGEREF _Toc94622514 \h </w:instrText>
+        </w:r>
+        <w:r>
+          <w:rPr>
+            <w:noProof/>
+            <w:webHidden/>
+            <w:sz w:val="28"/>
+            <w:szCs w:val="24"/>
+          </w:rPr>
+        </w:r>
+        <w:r>
+          <w:rPr>
+            <w:noProof/>
+            <w:webHidden/>
+            <w:sz w:val="28"/>
+            <w:szCs w:val="24"/>
           </w:rPr>
           <w:fldChar w:fldCharType="separate"/>
         </w:r>
@@ -2871,6 +3119,8 @@
           <w:rPr>
             <w:noProof/>
             <w:webHidden/>
+            <w:sz w:val="28"/>
+            <w:szCs w:val="24"/>
           </w:rPr>
           <w:t>17</w:t>
         </w:r>
@@ -2878,6 +3128,8 @@
           <w:rPr>
             <w:noProof/>
             <w:webHidden/>
+            <w:sz w:val="28"/>
+            <w:szCs w:val="24"/>
           </w:rPr>
           <w:fldChar w:fldCharType="end"/>
         </w:r>
@@ -2893,15 +3145,17 @@
         <w:rPr>
           <w:rFonts w:asciiTheme="minorHAnsi" w:eastAsiaTheme="minorEastAsia" w:hAnsiTheme="minorHAnsi"/>
           <w:noProof/>
-          <w:sz w:val="22"/>
+          <w:szCs w:val="24"/>
           <w:lang w:eastAsia="pt-PT"/>
         </w:rPr>
       </w:pPr>
-      <w:hyperlink w:anchor="_Toc94615670" w:history="1">
+      <w:hyperlink w:anchor="_Toc94622515" w:history="1">
         <w:r>
           <w:rPr>
             <w:rStyle w:val="Hiperligao"/>
             <w:noProof/>
+            <w:sz w:val="28"/>
+            <w:szCs w:val="24"/>
           </w:rPr>
           <w:t>Figura 10 - Login da Aplicação</w:t>
         </w:r>
@@ -2909,6 +3163,8 @@
           <w:rPr>
             <w:noProof/>
             <w:webHidden/>
+            <w:sz w:val="28"/>
+            <w:szCs w:val="24"/>
           </w:rPr>
           <w:tab/>
         </w:r>
@@ -2916,6 +3172,8 @@
           <w:rPr>
             <w:noProof/>
             <w:webHidden/>
+            <w:sz w:val="28"/>
+            <w:szCs w:val="24"/>
           </w:rPr>
           <w:fldChar w:fldCharType="begin"/>
         </w:r>
@@ -2923,19 +3181,25 @@
           <w:rPr>
             <w:noProof/>
             <w:webHidden/>
-          </w:rPr>
-          <w:instrText xml:space="preserve"> PAGEREF _Toc94615670 \h </w:instrText>
-        </w:r>
-        <w:r>
-          <w:rPr>
-            <w:noProof/>
-            <w:webHidden/>
-          </w:rPr>
-        </w:r>
-        <w:r>
-          <w:rPr>
-            <w:noProof/>
-            <w:webHidden/>
+            <w:sz w:val="28"/>
+            <w:szCs w:val="24"/>
+          </w:rPr>
+          <w:instrText xml:space="preserve"> PAGEREF _Toc94622515 \h </w:instrText>
+        </w:r>
+        <w:r>
+          <w:rPr>
+            <w:noProof/>
+            <w:webHidden/>
+            <w:sz w:val="28"/>
+            <w:szCs w:val="24"/>
+          </w:rPr>
+        </w:r>
+        <w:r>
+          <w:rPr>
+            <w:noProof/>
+            <w:webHidden/>
+            <w:sz w:val="28"/>
+            <w:szCs w:val="24"/>
           </w:rPr>
           <w:fldChar w:fldCharType="separate"/>
         </w:r>
@@ -2943,6 +3207,8 @@
           <w:rPr>
             <w:noProof/>
             <w:webHidden/>
+            <w:sz w:val="28"/>
+            <w:szCs w:val="24"/>
           </w:rPr>
           <w:t>18</w:t>
         </w:r>
@@ -2950,6 +3216,8 @@
           <w:rPr>
             <w:noProof/>
             <w:webHidden/>
+            <w:sz w:val="28"/>
+            <w:szCs w:val="24"/>
           </w:rPr>
           <w:fldChar w:fldCharType="end"/>
         </w:r>
@@ -2965,15 +3233,17 @@
         <w:rPr>
           <w:rFonts w:asciiTheme="minorHAnsi" w:eastAsiaTheme="minorEastAsia" w:hAnsiTheme="minorHAnsi"/>
           <w:noProof/>
-          <w:sz w:val="22"/>
+          <w:szCs w:val="24"/>
           <w:lang w:eastAsia="pt-PT"/>
         </w:rPr>
       </w:pPr>
-      <w:hyperlink w:anchor="_Toc94615671" w:history="1">
+      <w:hyperlink w:anchor="_Toc94622516" w:history="1">
         <w:r>
           <w:rPr>
             <w:rStyle w:val="Hiperligao"/>
             <w:noProof/>
+            <w:sz w:val="28"/>
+            <w:szCs w:val="24"/>
           </w:rPr>
           <w:t>Figura 11 - Menu</w:t>
         </w:r>
@@ -2981,6 +3251,8 @@
           <w:rPr>
             <w:noProof/>
             <w:webHidden/>
+            <w:sz w:val="28"/>
+            <w:szCs w:val="24"/>
           </w:rPr>
           <w:tab/>
         </w:r>
@@ -2988,6 +3260,8 @@
           <w:rPr>
             <w:noProof/>
             <w:webHidden/>
+            <w:sz w:val="28"/>
+            <w:szCs w:val="24"/>
           </w:rPr>
           <w:fldChar w:fldCharType="begin"/>
         </w:r>
@@ -2995,19 +3269,25 @@
           <w:rPr>
             <w:noProof/>
             <w:webHidden/>
-          </w:rPr>
-          <w:instrText xml:space="preserve"> PAGEREF _Toc94615671 \h </w:instrText>
-        </w:r>
-        <w:r>
-          <w:rPr>
-            <w:noProof/>
-            <w:webHidden/>
-          </w:rPr>
-        </w:r>
-        <w:r>
-          <w:rPr>
-            <w:noProof/>
-            <w:webHidden/>
+            <w:sz w:val="28"/>
+            <w:szCs w:val="24"/>
+          </w:rPr>
+          <w:instrText xml:space="preserve"> PAGEREF _Toc94622516 \h </w:instrText>
+        </w:r>
+        <w:r>
+          <w:rPr>
+            <w:noProof/>
+            <w:webHidden/>
+            <w:sz w:val="28"/>
+            <w:szCs w:val="24"/>
+          </w:rPr>
+        </w:r>
+        <w:r>
+          <w:rPr>
+            <w:noProof/>
+            <w:webHidden/>
+            <w:sz w:val="28"/>
+            <w:szCs w:val="24"/>
           </w:rPr>
           <w:fldChar w:fldCharType="separate"/>
         </w:r>
@@ -3015,6 +3295,8 @@
           <w:rPr>
             <w:noProof/>
             <w:webHidden/>
+            <w:sz w:val="28"/>
+            <w:szCs w:val="24"/>
           </w:rPr>
           <w:t>19</w:t>
         </w:r>
@@ -3022,6 +3304,8 @@
           <w:rPr>
             <w:noProof/>
             <w:webHidden/>
+            <w:sz w:val="28"/>
+            <w:szCs w:val="24"/>
           </w:rPr>
           <w:fldChar w:fldCharType="end"/>
         </w:r>
@@ -3037,15 +3321,17 @@
         <w:rPr>
           <w:rFonts w:asciiTheme="minorHAnsi" w:eastAsiaTheme="minorEastAsia" w:hAnsiTheme="minorHAnsi"/>
           <w:noProof/>
-          <w:sz w:val="22"/>
+          <w:szCs w:val="24"/>
           <w:lang w:eastAsia="pt-PT"/>
         </w:rPr>
       </w:pPr>
-      <w:hyperlink w:anchor="_Toc94615672" w:history="1">
+      <w:hyperlink w:anchor="_Toc94622517" w:history="1">
         <w:r>
           <w:rPr>
             <w:rStyle w:val="Hiperligao"/>
             <w:noProof/>
+            <w:sz w:val="28"/>
+            <w:szCs w:val="24"/>
           </w:rPr>
           <w:t>Figura 12  - Perfil</w:t>
         </w:r>
@@ -3053,6 +3339,8 @@
           <w:rPr>
             <w:noProof/>
             <w:webHidden/>
+            <w:sz w:val="28"/>
+            <w:szCs w:val="24"/>
           </w:rPr>
           <w:tab/>
         </w:r>
@@ -3060,6 +3348,8 @@
           <w:rPr>
             <w:noProof/>
             <w:webHidden/>
+            <w:sz w:val="28"/>
+            <w:szCs w:val="24"/>
           </w:rPr>
           <w:fldChar w:fldCharType="begin"/>
         </w:r>
@@ -3067,19 +3357,25 @@
           <w:rPr>
             <w:noProof/>
             <w:webHidden/>
-          </w:rPr>
-          <w:instrText xml:space="preserve"> PAGEREF _Toc94615672 \h </w:instrText>
-        </w:r>
-        <w:r>
-          <w:rPr>
-            <w:noProof/>
-            <w:webHidden/>
-          </w:rPr>
-        </w:r>
-        <w:r>
-          <w:rPr>
-            <w:noProof/>
-            <w:webHidden/>
+            <w:sz w:val="28"/>
+            <w:szCs w:val="24"/>
+          </w:rPr>
+          <w:instrText xml:space="preserve"> PAGEREF _Toc94622517 \h </w:instrText>
+        </w:r>
+        <w:r>
+          <w:rPr>
+            <w:noProof/>
+            <w:webHidden/>
+            <w:sz w:val="28"/>
+            <w:szCs w:val="24"/>
+          </w:rPr>
+        </w:r>
+        <w:r>
+          <w:rPr>
+            <w:noProof/>
+            <w:webHidden/>
+            <w:sz w:val="28"/>
+            <w:szCs w:val="24"/>
           </w:rPr>
           <w:fldChar w:fldCharType="separate"/>
         </w:r>
@@ -3087,6 +3383,8 @@
           <w:rPr>
             <w:noProof/>
             <w:webHidden/>
+            <w:sz w:val="28"/>
+            <w:szCs w:val="24"/>
           </w:rPr>
           <w:t>20</w:t>
         </w:r>
@@ -3094,6 +3392,8 @@
           <w:rPr>
             <w:noProof/>
             <w:webHidden/>
+            <w:sz w:val="28"/>
+            <w:szCs w:val="24"/>
           </w:rPr>
           <w:fldChar w:fldCharType="end"/>
         </w:r>
@@ -3109,15 +3409,17 @@
         <w:rPr>
           <w:rFonts w:asciiTheme="minorHAnsi" w:eastAsiaTheme="minorEastAsia" w:hAnsiTheme="minorHAnsi"/>
           <w:noProof/>
-          <w:sz w:val="22"/>
+          <w:szCs w:val="24"/>
           <w:lang w:eastAsia="pt-PT"/>
         </w:rPr>
       </w:pPr>
-      <w:hyperlink w:anchor="_Toc94615673" w:history="1">
+      <w:hyperlink w:anchor="_Toc94622518" w:history="1">
         <w:r>
           <w:rPr>
             <w:rStyle w:val="Hiperligao"/>
             <w:noProof/>
+            <w:sz w:val="28"/>
+            <w:szCs w:val="24"/>
           </w:rPr>
           <w:t>Figura 13 – Lista de Dias da Semana</w:t>
         </w:r>
@@ -3125,6 +3427,8 @@
           <w:rPr>
             <w:noProof/>
             <w:webHidden/>
+            <w:sz w:val="28"/>
+            <w:szCs w:val="24"/>
           </w:rPr>
           <w:tab/>
         </w:r>
@@ -3132,6 +3436,8 @@
           <w:rPr>
             <w:noProof/>
             <w:webHidden/>
+            <w:sz w:val="28"/>
+            <w:szCs w:val="24"/>
           </w:rPr>
           <w:fldChar w:fldCharType="begin"/>
         </w:r>
@@ -3139,19 +3445,25 @@
           <w:rPr>
             <w:noProof/>
             <w:webHidden/>
-          </w:rPr>
-          <w:instrText xml:space="preserve"> PAGEREF _Toc94615673 \h </w:instrText>
-        </w:r>
-        <w:r>
-          <w:rPr>
-            <w:noProof/>
-            <w:webHidden/>
-          </w:rPr>
-        </w:r>
-        <w:r>
-          <w:rPr>
-            <w:noProof/>
-            <w:webHidden/>
+            <w:sz w:val="28"/>
+            <w:szCs w:val="24"/>
+          </w:rPr>
+          <w:instrText xml:space="preserve"> PAGEREF _Toc94622518 \h </w:instrText>
+        </w:r>
+        <w:r>
+          <w:rPr>
+            <w:noProof/>
+            <w:webHidden/>
+            <w:sz w:val="28"/>
+            <w:szCs w:val="24"/>
+          </w:rPr>
+        </w:r>
+        <w:r>
+          <w:rPr>
+            <w:noProof/>
+            <w:webHidden/>
+            <w:sz w:val="28"/>
+            <w:szCs w:val="24"/>
           </w:rPr>
           <w:fldChar w:fldCharType="separate"/>
         </w:r>
@@ -3159,6 +3471,8 @@
           <w:rPr>
             <w:noProof/>
             <w:webHidden/>
+            <w:sz w:val="28"/>
+            <w:szCs w:val="24"/>
           </w:rPr>
           <w:t>21</w:t>
         </w:r>
@@ -3166,6 +3480,8 @@
           <w:rPr>
             <w:noProof/>
             <w:webHidden/>
+            <w:sz w:val="28"/>
+            <w:szCs w:val="24"/>
           </w:rPr>
           <w:fldChar w:fldCharType="end"/>
         </w:r>
@@ -3181,15 +3497,17 @@
         <w:rPr>
           <w:rFonts w:asciiTheme="minorHAnsi" w:eastAsiaTheme="minorEastAsia" w:hAnsiTheme="minorHAnsi"/>
           <w:noProof/>
-          <w:sz w:val="22"/>
+          <w:szCs w:val="24"/>
           <w:lang w:eastAsia="pt-PT"/>
         </w:rPr>
       </w:pPr>
-      <w:hyperlink w:anchor="_Toc94615674" w:history="1">
+      <w:hyperlink w:anchor="_Toc94622519" w:history="1">
         <w:r>
           <w:rPr>
             <w:rStyle w:val="Hiperligao"/>
             <w:noProof/>
+            <w:sz w:val="28"/>
+            <w:szCs w:val="24"/>
           </w:rPr>
           <w:t>Figura 14 - Lista das Refeições Disponíveis</w:t>
         </w:r>
@@ -3197,6 +3515,8 @@
           <w:rPr>
             <w:noProof/>
             <w:webHidden/>
+            <w:sz w:val="28"/>
+            <w:szCs w:val="24"/>
           </w:rPr>
           <w:tab/>
         </w:r>
@@ -3204,6 +3524,8 @@
           <w:rPr>
             <w:noProof/>
             <w:webHidden/>
+            <w:sz w:val="28"/>
+            <w:szCs w:val="24"/>
           </w:rPr>
           <w:fldChar w:fldCharType="begin"/>
         </w:r>
@@ -3211,19 +3533,25 @@
           <w:rPr>
             <w:noProof/>
             <w:webHidden/>
-          </w:rPr>
-          <w:instrText xml:space="preserve"> PAGEREF _Toc94615674 \h </w:instrText>
-        </w:r>
-        <w:r>
-          <w:rPr>
-            <w:noProof/>
-            <w:webHidden/>
-          </w:rPr>
-        </w:r>
-        <w:r>
-          <w:rPr>
-            <w:noProof/>
-            <w:webHidden/>
+            <w:sz w:val="28"/>
+            <w:szCs w:val="24"/>
+          </w:rPr>
+          <w:instrText xml:space="preserve"> PAGEREF _Toc94622519 \h </w:instrText>
+        </w:r>
+        <w:r>
+          <w:rPr>
+            <w:noProof/>
+            <w:webHidden/>
+            <w:sz w:val="28"/>
+            <w:szCs w:val="24"/>
+          </w:rPr>
+        </w:r>
+        <w:r>
+          <w:rPr>
+            <w:noProof/>
+            <w:webHidden/>
+            <w:sz w:val="28"/>
+            <w:szCs w:val="24"/>
           </w:rPr>
           <w:fldChar w:fldCharType="separate"/>
         </w:r>
@@ -3231,6 +3559,8 @@
           <w:rPr>
             <w:noProof/>
             <w:webHidden/>
+            <w:sz w:val="28"/>
+            <w:szCs w:val="24"/>
           </w:rPr>
           <w:t>22</w:t>
         </w:r>
@@ -3238,6 +3568,8 @@
           <w:rPr>
             <w:noProof/>
             <w:webHidden/>
+            <w:sz w:val="28"/>
+            <w:szCs w:val="24"/>
           </w:rPr>
           <w:fldChar w:fldCharType="end"/>
         </w:r>
@@ -3253,15 +3585,17 @@
         <w:rPr>
           <w:rFonts w:asciiTheme="minorHAnsi" w:eastAsiaTheme="minorEastAsia" w:hAnsiTheme="minorHAnsi"/>
           <w:noProof/>
-          <w:sz w:val="22"/>
+          <w:szCs w:val="24"/>
           <w:lang w:eastAsia="pt-PT"/>
         </w:rPr>
       </w:pPr>
-      <w:hyperlink w:anchor="_Toc94615675" w:history="1">
+      <w:hyperlink w:anchor="_Toc94622520" w:history="1">
         <w:r>
           <w:rPr>
             <w:rStyle w:val="Hiperligao"/>
             <w:noProof/>
+            <w:sz w:val="28"/>
+            <w:szCs w:val="24"/>
           </w:rPr>
           <w:t>Figura 15 - Detalhes de uma Refeição</w:t>
         </w:r>
@@ -3269,6 +3603,8 @@
           <w:rPr>
             <w:noProof/>
             <w:webHidden/>
+            <w:sz w:val="28"/>
+            <w:szCs w:val="24"/>
           </w:rPr>
           <w:tab/>
         </w:r>
@@ -3276,6 +3612,8 @@
           <w:rPr>
             <w:noProof/>
             <w:webHidden/>
+            <w:sz w:val="28"/>
+            <w:szCs w:val="24"/>
           </w:rPr>
           <w:fldChar w:fldCharType="begin"/>
         </w:r>
@@ -3283,19 +3621,25 @@
           <w:rPr>
             <w:noProof/>
             <w:webHidden/>
-          </w:rPr>
-          <w:instrText xml:space="preserve"> PAGEREF _Toc94615675 \h </w:instrText>
-        </w:r>
-        <w:r>
-          <w:rPr>
-            <w:noProof/>
-            <w:webHidden/>
-          </w:rPr>
-        </w:r>
-        <w:r>
-          <w:rPr>
-            <w:noProof/>
-            <w:webHidden/>
+            <w:sz w:val="28"/>
+            <w:szCs w:val="24"/>
+          </w:rPr>
+          <w:instrText xml:space="preserve"> PAGEREF _Toc94622520 \h </w:instrText>
+        </w:r>
+        <w:r>
+          <w:rPr>
+            <w:noProof/>
+            <w:webHidden/>
+            <w:sz w:val="28"/>
+            <w:szCs w:val="24"/>
+          </w:rPr>
+        </w:r>
+        <w:r>
+          <w:rPr>
+            <w:noProof/>
+            <w:webHidden/>
+            <w:sz w:val="28"/>
+            <w:szCs w:val="24"/>
           </w:rPr>
           <w:fldChar w:fldCharType="separate"/>
         </w:r>
@@ -3303,6 +3647,8 @@
           <w:rPr>
             <w:noProof/>
             <w:webHidden/>
+            <w:sz w:val="28"/>
+            <w:szCs w:val="24"/>
           </w:rPr>
           <w:t>23</w:t>
         </w:r>
@@ -3310,6 +3656,8 @@
           <w:rPr>
             <w:noProof/>
             <w:webHidden/>
+            <w:sz w:val="28"/>
+            <w:szCs w:val="24"/>
           </w:rPr>
           <w:fldChar w:fldCharType="end"/>
         </w:r>
@@ -3325,22 +3673,26 @@
         <w:rPr>
           <w:rFonts w:asciiTheme="minorHAnsi" w:eastAsiaTheme="minorEastAsia" w:hAnsiTheme="minorHAnsi"/>
           <w:noProof/>
-          <w:sz w:val="22"/>
+          <w:szCs w:val="24"/>
           <w:lang w:eastAsia="pt-PT"/>
         </w:rPr>
       </w:pPr>
-      <w:hyperlink w:anchor="_Toc94615676" w:history="1">
+      <w:hyperlink w:anchor="_Toc94622521" w:history="1">
         <w:r>
           <w:rPr>
             <w:rStyle w:val="Hiperligao"/>
             <w:noProof/>
-          </w:rPr>
-          <w:t>Figura 16 - Confirmar Compra</w:t>
-        </w:r>
-        <w:r>
-          <w:rPr>
-            <w:noProof/>
-            <w:webHidden/>
+            <w:sz w:val="28"/>
+            <w:szCs w:val="24"/>
+          </w:rPr>
+          <w:t>Figura 16 – Confirmar Compra</w:t>
+        </w:r>
+        <w:r>
+          <w:rPr>
+            <w:noProof/>
+            <w:webHidden/>
+            <w:sz w:val="28"/>
+            <w:szCs w:val="24"/>
           </w:rPr>
           <w:tab/>
         </w:r>
@@ -3348,6 +3700,8 @@
           <w:rPr>
             <w:noProof/>
             <w:webHidden/>
+            <w:sz w:val="28"/>
+            <w:szCs w:val="24"/>
           </w:rPr>
           <w:fldChar w:fldCharType="begin"/>
         </w:r>
@@ -3355,19 +3709,25 @@
           <w:rPr>
             <w:noProof/>
             <w:webHidden/>
-          </w:rPr>
-          <w:instrText xml:space="preserve"> PAGEREF _Toc94615676 \h </w:instrText>
-        </w:r>
-        <w:r>
-          <w:rPr>
-            <w:noProof/>
-            <w:webHidden/>
-          </w:rPr>
-        </w:r>
-        <w:r>
-          <w:rPr>
-            <w:noProof/>
-            <w:webHidden/>
+            <w:sz w:val="28"/>
+            <w:szCs w:val="24"/>
+          </w:rPr>
+          <w:instrText xml:space="preserve"> PAGEREF _Toc94622521 \h </w:instrText>
+        </w:r>
+        <w:r>
+          <w:rPr>
+            <w:noProof/>
+            <w:webHidden/>
+            <w:sz w:val="28"/>
+            <w:szCs w:val="24"/>
+          </w:rPr>
+        </w:r>
+        <w:r>
+          <w:rPr>
+            <w:noProof/>
+            <w:webHidden/>
+            <w:sz w:val="28"/>
+            <w:szCs w:val="24"/>
           </w:rPr>
           <w:fldChar w:fldCharType="separate"/>
         </w:r>
@@ -3375,6 +3735,8 @@
           <w:rPr>
             <w:noProof/>
             <w:webHidden/>
+            <w:sz w:val="28"/>
+            <w:szCs w:val="24"/>
           </w:rPr>
           <w:t>24</w:t>
         </w:r>
@@ -3382,6 +3744,8 @@
           <w:rPr>
             <w:noProof/>
             <w:webHidden/>
+            <w:sz w:val="28"/>
+            <w:szCs w:val="24"/>
           </w:rPr>
           <w:fldChar w:fldCharType="end"/>
         </w:r>
@@ -3397,22 +3761,26 @@
         <w:rPr>
           <w:rFonts w:asciiTheme="minorHAnsi" w:eastAsiaTheme="minorEastAsia" w:hAnsiTheme="minorHAnsi"/>
           <w:noProof/>
-          <w:sz w:val="22"/>
+          <w:szCs w:val="24"/>
           <w:lang w:eastAsia="pt-PT"/>
         </w:rPr>
       </w:pPr>
-      <w:hyperlink w:anchor="_Toc94615677" w:history="1">
+      <w:hyperlink w:anchor="_Toc94622522" w:history="1">
         <w:r>
           <w:rPr>
             <w:rStyle w:val="Hiperligao"/>
             <w:noProof/>
-          </w:rPr>
-          <w:t>Figura 17 – Lista das Senhas(com QR code)</w:t>
-        </w:r>
-        <w:r>
-          <w:rPr>
-            <w:noProof/>
-            <w:webHidden/>
+            <w:sz w:val="28"/>
+            <w:szCs w:val="24"/>
+          </w:rPr>
+          <w:t>Figura 17 – Lista das Senhas (com QR code)</w:t>
+        </w:r>
+        <w:r>
+          <w:rPr>
+            <w:noProof/>
+            <w:webHidden/>
+            <w:sz w:val="28"/>
+            <w:szCs w:val="24"/>
           </w:rPr>
           <w:tab/>
         </w:r>
@@ -3420,6 +3788,8 @@
           <w:rPr>
             <w:noProof/>
             <w:webHidden/>
+            <w:sz w:val="28"/>
+            <w:szCs w:val="24"/>
           </w:rPr>
           <w:fldChar w:fldCharType="begin"/>
         </w:r>
@@ -3427,19 +3797,25 @@
           <w:rPr>
             <w:noProof/>
             <w:webHidden/>
-          </w:rPr>
-          <w:instrText xml:space="preserve"> PAGEREF _Toc94615677 \h </w:instrText>
-        </w:r>
-        <w:r>
-          <w:rPr>
-            <w:noProof/>
-            <w:webHidden/>
-          </w:rPr>
-        </w:r>
-        <w:r>
-          <w:rPr>
-            <w:noProof/>
-            <w:webHidden/>
+            <w:sz w:val="28"/>
+            <w:szCs w:val="24"/>
+          </w:rPr>
+          <w:instrText xml:space="preserve"> PAGEREF _Toc94622522 \h </w:instrText>
+        </w:r>
+        <w:r>
+          <w:rPr>
+            <w:noProof/>
+            <w:webHidden/>
+            <w:sz w:val="28"/>
+            <w:szCs w:val="24"/>
+          </w:rPr>
+        </w:r>
+        <w:r>
+          <w:rPr>
+            <w:noProof/>
+            <w:webHidden/>
+            <w:sz w:val="28"/>
+            <w:szCs w:val="24"/>
           </w:rPr>
           <w:fldChar w:fldCharType="separate"/>
         </w:r>
@@ -3447,6 +3823,8 @@
           <w:rPr>
             <w:noProof/>
             <w:webHidden/>
+            <w:sz w:val="28"/>
+            <w:szCs w:val="24"/>
           </w:rPr>
           <w:t>25</w:t>
         </w:r>
@@ -3454,6 +3832,8 @@
           <w:rPr>
             <w:noProof/>
             <w:webHidden/>
+            <w:sz w:val="28"/>
+            <w:szCs w:val="24"/>
           </w:rPr>
           <w:fldChar w:fldCharType="end"/>
         </w:r>
@@ -3469,15 +3849,17 @@
         <w:rPr>
           <w:rFonts w:asciiTheme="minorHAnsi" w:eastAsiaTheme="minorEastAsia" w:hAnsiTheme="minorHAnsi"/>
           <w:noProof/>
-          <w:sz w:val="22"/>
+          <w:szCs w:val="24"/>
           <w:lang w:eastAsia="pt-PT"/>
         </w:rPr>
       </w:pPr>
-      <w:hyperlink w:anchor="_Toc94615678" w:history="1">
+      <w:hyperlink w:anchor="_Toc94622523" w:history="1">
         <w:r>
           <w:rPr>
             <w:rStyle w:val="Hiperligao"/>
             <w:noProof/>
+            <w:sz w:val="28"/>
+            <w:szCs w:val="24"/>
           </w:rPr>
           <w:t>Figura 18 - Endpoints da nossa API</w:t>
         </w:r>
@@ -3485,6 +3867,8 @@
           <w:rPr>
             <w:noProof/>
             <w:webHidden/>
+            <w:sz w:val="28"/>
+            <w:szCs w:val="24"/>
           </w:rPr>
           <w:tab/>
         </w:r>
@@ -3492,6 +3876,8 @@
           <w:rPr>
             <w:noProof/>
             <w:webHidden/>
+            <w:sz w:val="28"/>
+            <w:szCs w:val="24"/>
           </w:rPr>
           <w:fldChar w:fldCharType="begin"/>
         </w:r>
@@ -3499,19 +3885,25 @@
           <w:rPr>
             <w:noProof/>
             <w:webHidden/>
-          </w:rPr>
-          <w:instrText xml:space="preserve"> PAGEREF _Toc94615678 \h </w:instrText>
-        </w:r>
-        <w:r>
-          <w:rPr>
-            <w:noProof/>
-            <w:webHidden/>
-          </w:rPr>
-        </w:r>
-        <w:r>
-          <w:rPr>
-            <w:noProof/>
-            <w:webHidden/>
+            <w:sz w:val="28"/>
+            <w:szCs w:val="24"/>
+          </w:rPr>
+          <w:instrText xml:space="preserve"> PAGEREF _Toc94622523 \h </w:instrText>
+        </w:r>
+        <w:r>
+          <w:rPr>
+            <w:noProof/>
+            <w:webHidden/>
+            <w:sz w:val="28"/>
+            <w:szCs w:val="24"/>
+          </w:rPr>
+        </w:r>
+        <w:r>
+          <w:rPr>
+            <w:noProof/>
+            <w:webHidden/>
+            <w:sz w:val="28"/>
+            <w:szCs w:val="24"/>
           </w:rPr>
           <w:fldChar w:fldCharType="separate"/>
         </w:r>
@@ -3519,6 +3911,8 @@
           <w:rPr>
             <w:noProof/>
             <w:webHidden/>
+            <w:sz w:val="28"/>
+            <w:szCs w:val="24"/>
           </w:rPr>
           <w:t>26</w:t>
         </w:r>
@@ -3526,6 +3920,8 @@
           <w:rPr>
             <w:noProof/>
             <w:webHidden/>
+            <w:sz w:val="28"/>
+            <w:szCs w:val="24"/>
           </w:rPr>
           <w:fldChar w:fldCharType="end"/>
         </w:r>
@@ -3541,15 +3937,17 @@
         <w:rPr>
           <w:rFonts w:asciiTheme="minorHAnsi" w:eastAsiaTheme="minorEastAsia" w:hAnsiTheme="minorHAnsi"/>
           <w:noProof/>
-          <w:sz w:val="22"/>
+          <w:szCs w:val="24"/>
           <w:lang w:eastAsia="pt-PT"/>
         </w:rPr>
       </w:pPr>
-      <w:hyperlink w:anchor="_Toc94615679" w:history="1">
+      <w:hyperlink w:anchor="_Toc94622524" w:history="1">
         <w:r>
           <w:rPr>
             <w:rStyle w:val="Hiperligao"/>
             <w:noProof/>
+            <w:sz w:val="28"/>
+            <w:szCs w:val="24"/>
           </w:rPr>
           <w:t>Figura 19 - Página para Iniciar Sessão</w:t>
         </w:r>
@@ -3557,6 +3955,8 @@
           <w:rPr>
             <w:noProof/>
             <w:webHidden/>
+            <w:sz w:val="28"/>
+            <w:szCs w:val="24"/>
           </w:rPr>
           <w:tab/>
         </w:r>
@@ -3564,6 +3964,8 @@
           <w:rPr>
             <w:noProof/>
             <w:webHidden/>
+            <w:sz w:val="28"/>
+            <w:szCs w:val="24"/>
           </w:rPr>
           <w:fldChar w:fldCharType="begin"/>
         </w:r>
@@ -3571,19 +3973,25 @@
           <w:rPr>
             <w:noProof/>
             <w:webHidden/>
-          </w:rPr>
-          <w:instrText xml:space="preserve"> PAGEREF _Toc94615679 \h </w:instrText>
-        </w:r>
-        <w:r>
-          <w:rPr>
-            <w:noProof/>
-            <w:webHidden/>
-          </w:rPr>
-        </w:r>
-        <w:r>
-          <w:rPr>
-            <w:noProof/>
-            <w:webHidden/>
+            <w:sz w:val="28"/>
+            <w:szCs w:val="24"/>
+          </w:rPr>
+          <w:instrText xml:space="preserve"> PAGEREF _Toc94622524 \h </w:instrText>
+        </w:r>
+        <w:r>
+          <w:rPr>
+            <w:noProof/>
+            <w:webHidden/>
+            <w:sz w:val="28"/>
+            <w:szCs w:val="24"/>
+          </w:rPr>
+        </w:r>
+        <w:r>
+          <w:rPr>
+            <w:noProof/>
+            <w:webHidden/>
+            <w:sz w:val="28"/>
+            <w:szCs w:val="24"/>
           </w:rPr>
           <w:fldChar w:fldCharType="separate"/>
         </w:r>
@@ -3591,6 +3999,8 @@
           <w:rPr>
             <w:noProof/>
             <w:webHidden/>
+            <w:sz w:val="28"/>
+            <w:szCs w:val="24"/>
           </w:rPr>
           <w:t>27</w:t>
         </w:r>
@@ -3598,6 +4008,8 @@
           <w:rPr>
             <w:noProof/>
             <w:webHidden/>
+            <w:sz w:val="28"/>
+            <w:szCs w:val="24"/>
           </w:rPr>
           <w:fldChar w:fldCharType="end"/>
         </w:r>
@@ -3613,15 +4025,17 @@
         <w:rPr>
           <w:rFonts w:asciiTheme="minorHAnsi" w:eastAsiaTheme="minorEastAsia" w:hAnsiTheme="minorHAnsi"/>
           <w:noProof/>
-          <w:sz w:val="22"/>
+          <w:szCs w:val="24"/>
           <w:lang w:eastAsia="pt-PT"/>
         </w:rPr>
       </w:pPr>
-      <w:hyperlink w:anchor="_Toc94615680" w:history="1">
+      <w:hyperlink w:anchor="_Toc94622525" w:history="1">
         <w:r>
           <w:rPr>
             <w:rStyle w:val="Hiperligao"/>
             <w:noProof/>
+            <w:sz w:val="28"/>
+            <w:szCs w:val="24"/>
           </w:rPr>
           <w:t>Figura 20 - Registar um Novo Utilizador</w:t>
         </w:r>
@@ -3629,6 +4043,8 @@
           <w:rPr>
             <w:noProof/>
             <w:webHidden/>
+            <w:sz w:val="28"/>
+            <w:szCs w:val="24"/>
           </w:rPr>
           <w:tab/>
         </w:r>
@@ -3636,6 +4052,8 @@
           <w:rPr>
             <w:noProof/>
             <w:webHidden/>
+            <w:sz w:val="28"/>
+            <w:szCs w:val="24"/>
           </w:rPr>
           <w:fldChar w:fldCharType="begin"/>
         </w:r>
@@ -3643,19 +4061,25 @@
           <w:rPr>
             <w:noProof/>
             <w:webHidden/>
-          </w:rPr>
-          <w:instrText xml:space="preserve"> PAGEREF _Toc94615680 \h </w:instrText>
-        </w:r>
-        <w:r>
-          <w:rPr>
-            <w:noProof/>
-            <w:webHidden/>
-          </w:rPr>
-        </w:r>
-        <w:r>
-          <w:rPr>
-            <w:noProof/>
-            <w:webHidden/>
+            <w:sz w:val="28"/>
+            <w:szCs w:val="24"/>
+          </w:rPr>
+          <w:instrText xml:space="preserve"> PAGEREF _Toc94622525 \h </w:instrText>
+        </w:r>
+        <w:r>
+          <w:rPr>
+            <w:noProof/>
+            <w:webHidden/>
+            <w:sz w:val="28"/>
+            <w:szCs w:val="24"/>
+          </w:rPr>
+        </w:r>
+        <w:r>
+          <w:rPr>
+            <w:noProof/>
+            <w:webHidden/>
+            <w:sz w:val="28"/>
+            <w:szCs w:val="24"/>
           </w:rPr>
           <w:fldChar w:fldCharType="separate"/>
         </w:r>
@@ -3663,6 +4087,8 @@
           <w:rPr>
             <w:noProof/>
             <w:webHidden/>
+            <w:sz w:val="28"/>
+            <w:szCs w:val="24"/>
           </w:rPr>
           <w:t>27</w:t>
         </w:r>
@@ -3670,6 +4096,8 @@
           <w:rPr>
             <w:noProof/>
             <w:webHidden/>
+            <w:sz w:val="28"/>
+            <w:szCs w:val="24"/>
           </w:rPr>
           <w:fldChar w:fldCharType="end"/>
         </w:r>
@@ -3685,15 +4113,17 @@
         <w:rPr>
           <w:rFonts w:asciiTheme="minorHAnsi" w:eastAsiaTheme="minorEastAsia" w:hAnsiTheme="minorHAnsi"/>
           <w:noProof/>
-          <w:sz w:val="22"/>
+          <w:szCs w:val="24"/>
           <w:lang w:eastAsia="pt-PT"/>
         </w:rPr>
       </w:pPr>
-      <w:hyperlink w:anchor="_Toc94615681" w:history="1">
+      <w:hyperlink w:anchor="_Toc94622526" w:history="1">
         <w:r>
           <w:rPr>
             <w:rStyle w:val="Hiperligao"/>
             <w:noProof/>
+            <w:sz w:val="28"/>
+            <w:szCs w:val="24"/>
           </w:rPr>
           <w:t>Figura 21 – Index</w:t>
         </w:r>
@@ -3701,6 +4131,8 @@
           <w:rPr>
             <w:noProof/>
             <w:webHidden/>
+            <w:sz w:val="28"/>
+            <w:szCs w:val="24"/>
           </w:rPr>
           <w:tab/>
         </w:r>
@@ -3708,6 +4140,8 @@
           <w:rPr>
             <w:noProof/>
             <w:webHidden/>
+            <w:sz w:val="28"/>
+            <w:szCs w:val="24"/>
           </w:rPr>
           <w:fldChar w:fldCharType="begin"/>
         </w:r>
@@ -3715,19 +4149,25 @@
           <w:rPr>
             <w:noProof/>
             <w:webHidden/>
-          </w:rPr>
-          <w:instrText xml:space="preserve"> PAGEREF _Toc94615681 \h </w:instrText>
-        </w:r>
-        <w:r>
-          <w:rPr>
-            <w:noProof/>
-            <w:webHidden/>
-          </w:rPr>
-        </w:r>
-        <w:r>
-          <w:rPr>
-            <w:noProof/>
-            <w:webHidden/>
+            <w:sz w:val="28"/>
+            <w:szCs w:val="24"/>
+          </w:rPr>
+          <w:instrText xml:space="preserve"> PAGEREF _Toc94622526 \h </w:instrText>
+        </w:r>
+        <w:r>
+          <w:rPr>
+            <w:noProof/>
+            <w:webHidden/>
+            <w:sz w:val="28"/>
+            <w:szCs w:val="24"/>
+          </w:rPr>
+        </w:r>
+        <w:r>
+          <w:rPr>
+            <w:noProof/>
+            <w:webHidden/>
+            <w:sz w:val="28"/>
+            <w:szCs w:val="24"/>
           </w:rPr>
           <w:fldChar w:fldCharType="separate"/>
         </w:r>
@@ -3735,6 +4175,8 @@
           <w:rPr>
             <w:noProof/>
             <w:webHidden/>
+            <w:sz w:val="28"/>
+            <w:szCs w:val="24"/>
           </w:rPr>
           <w:t>28</w:t>
         </w:r>
@@ -3742,6 +4184,8 @@
           <w:rPr>
             <w:noProof/>
             <w:webHidden/>
+            <w:sz w:val="28"/>
+            <w:szCs w:val="24"/>
           </w:rPr>
           <w:fldChar w:fldCharType="end"/>
         </w:r>
@@ -3757,15 +4201,17 @@
         <w:rPr>
           <w:rFonts w:asciiTheme="minorHAnsi" w:eastAsiaTheme="minorEastAsia" w:hAnsiTheme="minorHAnsi"/>
           <w:noProof/>
-          <w:sz w:val="22"/>
+          <w:szCs w:val="24"/>
           <w:lang w:eastAsia="pt-PT"/>
         </w:rPr>
       </w:pPr>
-      <w:hyperlink w:anchor="_Toc94615682" w:history="1">
+      <w:hyperlink w:anchor="_Toc94622527" w:history="1">
         <w:r>
           <w:rPr>
             <w:rStyle w:val="Hiperligao"/>
             <w:noProof/>
+            <w:sz w:val="28"/>
+            <w:szCs w:val="24"/>
           </w:rPr>
           <w:t>Figura 22 - Apresentação das tabelas dos Logins</w:t>
         </w:r>
@@ -3773,6 +4219,8 @@
           <w:rPr>
             <w:noProof/>
             <w:webHidden/>
+            <w:sz w:val="28"/>
+            <w:szCs w:val="24"/>
           </w:rPr>
           <w:tab/>
         </w:r>
@@ -3780,6 +4228,8 @@
           <w:rPr>
             <w:noProof/>
             <w:webHidden/>
+            <w:sz w:val="28"/>
+            <w:szCs w:val="24"/>
           </w:rPr>
           <w:fldChar w:fldCharType="begin"/>
         </w:r>
@@ -3787,19 +4237,25 @@
           <w:rPr>
             <w:noProof/>
             <w:webHidden/>
-          </w:rPr>
-          <w:instrText xml:space="preserve"> PAGEREF _Toc94615682 \h </w:instrText>
-        </w:r>
-        <w:r>
-          <w:rPr>
-            <w:noProof/>
-            <w:webHidden/>
-          </w:rPr>
-        </w:r>
-        <w:r>
-          <w:rPr>
-            <w:noProof/>
-            <w:webHidden/>
+            <w:sz w:val="28"/>
+            <w:szCs w:val="24"/>
+          </w:rPr>
+          <w:instrText xml:space="preserve"> PAGEREF _Toc94622527 \h </w:instrText>
+        </w:r>
+        <w:r>
+          <w:rPr>
+            <w:noProof/>
+            <w:webHidden/>
+            <w:sz w:val="28"/>
+            <w:szCs w:val="24"/>
+          </w:rPr>
+        </w:r>
+        <w:r>
+          <w:rPr>
+            <w:noProof/>
+            <w:webHidden/>
+            <w:sz w:val="28"/>
+            <w:szCs w:val="24"/>
           </w:rPr>
           <w:fldChar w:fldCharType="separate"/>
         </w:r>
@@ -3807,6 +4263,8 @@
           <w:rPr>
             <w:noProof/>
             <w:webHidden/>
+            <w:sz w:val="28"/>
+            <w:szCs w:val="24"/>
           </w:rPr>
           <w:t>28</w:t>
         </w:r>
@@ -3814,6 +4272,8 @@
           <w:rPr>
             <w:noProof/>
             <w:webHidden/>
+            <w:sz w:val="28"/>
+            <w:szCs w:val="24"/>
           </w:rPr>
           <w:fldChar w:fldCharType="end"/>
         </w:r>
@@ -3829,15 +4289,17 @@
         <w:rPr>
           <w:rFonts w:asciiTheme="minorHAnsi" w:eastAsiaTheme="minorEastAsia" w:hAnsiTheme="minorHAnsi"/>
           <w:noProof/>
-          <w:sz w:val="22"/>
+          <w:szCs w:val="24"/>
           <w:lang w:eastAsia="pt-PT"/>
         </w:rPr>
       </w:pPr>
-      <w:hyperlink w:anchor="_Toc94615683" w:history="1">
+      <w:hyperlink w:anchor="_Toc94622528" w:history="1">
         <w:r>
           <w:rPr>
             <w:rStyle w:val="Hiperligao"/>
             <w:noProof/>
+            <w:sz w:val="28"/>
+            <w:szCs w:val="24"/>
           </w:rPr>
           <w:t>Figura 23 - Mostrar um Login Específico</w:t>
         </w:r>
@@ -3845,6 +4307,8 @@
           <w:rPr>
             <w:noProof/>
             <w:webHidden/>
+            <w:sz w:val="28"/>
+            <w:szCs w:val="24"/>
           </w:rPr>
           <w:tab/>
         </w:r>
@@ -3852,6 +4316,8 @@
           <w:rPr>
             <w:noProof/>
             <w:webHidden/>
+            <w:sz w:val="28"/>
+            <w:szCs w:val="24"/>
           </w:rPr>
           <w:fldChar w:fldCharType="begin"/>
         </w:r>
@@ -3859,19 +4325,25 @@
           <w:rPr>
             <w:noProof/>
             <w:webHidden/>
-          </w:rPr>
-          <w:instrText xml:space="preserve"> PAGEREF _Toc94615683 \h </w:instrText>
-        </w:r>
-        <w:r>
-          <w:rPr>
-            <w:noProof/>
-            <w:webHidden/>
-          </w:rPr>
-        </w:r>
-        <w:r>
-          <w:rPr>
-            <w:noProof/>
-            <w:webHidden/>
+            <w:sz w:val="28"/>
+            <w:szCs w:val="24"/>
+          </w:rPr>
+          <w:instrText xml:space="preserve"> PAGEREF _Toc94622528 \h </w:instrText>
+        </w:r>
+        <w:r>
+          <w:rPr>
+            <w:noProof/>
+            <w:webHidden/>
+            <w:sz w:val="28"/>
+            <w:szCs w:val="24"/>
+          </w:rPr>
+        </w:r>
+        <w:r>
+          <w:rPr>
+            <w:noProof/>
+            <w:webHidden/>
+            <w:sz w:val="28"/>
+            <w:szCs w:val="24"/>
           </w:rPr>
           <w:fldChar w:fldCharType="separate"/>
         </w:r>
@@ -3879,6 +4351,8 @@
           <w:rPr>
             <w:noProof/>
             <w:webHidden/>
+            <w:sz w:val="28"/>
+            <w:szCs w:val="24"/>
           </w:rPr>
           <w:t>29</w:t>
         </w:r>
@@ -3886,6 +4360,8 @@
           <w:rPr>
             <w:noProof/>
             <w:webHidden/>
+            <w:sz w:val="28"/>
+            <w:szCs w:val="24"/>
           </w:rPr>
           <w:fldChar w:fldCharType="end"/>
         </w:r>
@@ -3901,15 +4377,17 @@
         <w:rPr>
           <w:rFonts w:asciiTheme="minorHAnsi" w:eastAsiaTheme="minorEastAsia" w:hAnsiTheme="minorHAnsi"/>
           <w:noProof/>
-          <w:sz w:val="22"/>
+          <w:szCs w:val="24"/>
           <w:lang w:eastAsia="pt-PT"/>
         </w:rPr>
       </w:pPr>
-      <w:hyperlink w:anchor="_Toc94615684" w:history="1">
+      <w:hyperlink w:anchor="_Toc94622529" w:history="1">
         <w:r>
           <w:rPr>
             <w:rStyle w:val="Hiperligao"/>
             <w:noProof/>
+            <w:sz w:val="28"/>
+            <w:szCs w:val="24"/>
           </w:rPr>
           <w:t>Figura 24 - Adicionar um novo dia de semana</w:t>
         </w:r>
@@ -3917,6 +4395,8 @@
           <w:rPr>
             <w:noProof/>
             <w:webHidden/>
+            <w:sz w:val="28"/>
+            <w:szCs w:val="24"/>
           </w:rPr>
           <w:tab/>
         </w:r>
@@ -3924,6 +4404,8 @@
           <w:rPr>
             <w:noProof/>
             <w:webHidden/>
+            <w:sz w:val="28"/>
+            <w:szCs w:val="24"/>
           </w:rPr>
           <w:fldChar w:fldCharType="begin"/>
         </w:r>
@@ -3931,19 +4413,25 @@
           <w:rPr>
             <w:noProof/>
             <w:webHidden/>
-          </w:rPr>
-          <w:instrText xml:space="preserve"> PAGEREF _Toc94615684 \h </w:instrText>
-        </w:r>
-        <w:r>
-          <w:rPr>
-            <w:noProof/>
-            <w:webHidden/>
-          </w:rPr>
-        </w:r>
-        <w:r>
-          <w:rPr>
-            <w:noProof/>
-            <w:webHidden/>
+            <w:sz w:val="28"/>
+            <w:szCs w:val="24"/>
+          </w:rPr>
+          <w:instrText xml:space="preserve"> PAGEREF _Toc94622529 \h </w:instrText>
+        </w:r>
+        <w:r>
+          <w:rPr>
+            <w:noProof/>
+            <w:webHidden/>
+            <w:sz w:val="28"/>
+            <w:szCs w:val="24"/>
+          </w:rPr>
+        </w:r>
+        <w:r>
+          <w:rPr>
+            <w:noProof/>
+            <w:webHidden/>
+            <w:sz w:val="28"/>
+            <w:szCs w:val="24"/>
           </w:rPr>
           <w:fldChar w:fldCharType="separate"/>
         </w:r>
@@ -3951,6 +4439,8 @@
           <w:rPr>
             <w:noProof/>
             <w:webHidden/>
+            <w:sz w:val="28"/>
+            <w:szCs w:val="24"/>
           </w:rPr>
           <w:t>29</w:t>
         </w:r>
@@ -3958,6 +4448,8 @@
           <w:rPr>
             <w:noProof/>
             <w:webHidden/>
+            <w:sz w:val="28"/>
+            <w:szCs w:val="24"/>
           </w:rPr>
           <w:fldChar w:fldCharType="end"/>
         </w:r>
@@ -3973,15 +4465,17 @@
         <w:rPr>
           <w:rFonts w:asciiTheme="minorHAnsi" w:eastAsiaTheme="minorEastAsia" w:hAnsiTheme="minorHAnsi"/>
           <w:noProof/>
-          <w:sz w:val="22"/>
+          <w:szCs w:val="24"/>
           <w:lang w:eastAsia="pt-PT"/>
         </w:rPr>
       </w:pPr>
-      <w:hyperlink w:anchor="_Toc94615685" w:history="1">
+      <w:hyperlink w:anchor="_Toc94622530" w:history="1">
         <w:r>
           <w:rPr>
             <w:rStyle w:val="Hiperligao"/>
             <w:noProof/>
+            <w:sz w:val="28"/>
+            <w:szCs w:val="24"/>
           </w:rPr>
           <w:t>Figura 25 - Atualizar as Refeições</w:t>
         </w:r>
@@ -3989,6 +4483,8 @@
           <w:rPr>
             <w:noProof/>
             <w:webHidden/>
+            <w:sz w:val="28"/>
+            <w:szCs w:val="24"/>
           </w:rPr>
           <w:tab/>
         </w:r>
@@ -3996,6 +4492,8 @@
           <w:rPr>
             <w:noProof/>
             <w:webHidden/>
+            <w:sz w:val="28"/>
+            <w:szCs w:val="24"/>
           </w:rPr>
           <w:fldChar w:fldCharType="begin"/>
         </w:r>
@@ -4003,19 +4501,25 @@
           <w:rPr>
             <w:noProof/>
             <w:webHidden/>
-          </w:rPr>
-          <w:instrText xml:space="preserve"> PAGEREF _Toc94615685 \h </w:instrText>
-        </w:r>
-        <w:r>
-          <w:rPr>
-            <w:noProof/>
-            <w:webHidden/>
-          </w:rPr>
-        </w:r>
-        <w:r>
-          <w:rPr>
-            <w:noProof/>
-            <w:webHidden/>
+            <w:sz w:val="28"/>
+            <w:szCs w:val="24"/>
+          </w:rPr>
+          <w:instrText xml:space="preserve"> PAGEREF _Toc94622530 \h </w:instrText>
+        </w:r>
+        <w:r>
+          <w:rPr>
+            <w:noProof/>
+            <w:webHidden/>
+            <w:sz w:val="28"/>
+            <w:szCs w:val="24"/>
+          </w:rPr>
+        </w:r>
+        <w:r>
+          <w:rPr>
+            <w:noProof/>
+            <w:webHidden/>
+            <w:sz w:val="28"/>
+            <w:szCs w:val="24"/>
           </w:rPr>
           <w:fldChar w:fldCharType="separate"/>
         </w:r>
@@ -4023,6 +4527,8 @@
           <w:rPr>
             <w:noProof/>
             <w:webHidden/>
+            <w:sz w:val="28"/>
+            <w:szCs w:val="24"/>
           </w:rPr>
           <w:t>30</w:t>
         </w:r>
@@ -4030,6 +4536,8 @@
           <w:rPr>
             <w:noProof/>
             <w:webHidden/>
+            <w:sz w:val="28"/>
+            <w:szCs w:val="24"/>
           </w:rPr>
           <w:fldChar w:fldCharType="end"/>
         </w:r>
@@ -4056,7 +4564,7 @@
       <w:pPr>
         <w:pStyle w:val="Ttulo1"/>
       </w:pPr>
-      <w:bookmarkStart w:id="0" w:name="_Toc94615644"/>
+      <w:bookmarkStart w:id="0" w:name="_Toc94622462"/>
       <w:r>
         <w:lastRenderedPageBreak/>
         <w:t>Introdução</w:t>
@@ -4238,7 +4746,7 @@
       <w:pPr>
         <w:pStyle w:val="Ttulo1"/>
       </w:pPr>
-      <w:bookmarkStart w:id="1" w:name="_Toc94615645"/>
+      <w:bookmarkStart w:id="1" w:name="_Toc94622463"/>
       <w:r>
         <w:lastRenderedPageBreak/>
         <w:t>Tema</w:t>
@@ -4346,7 +4854,7 @@
         </w:rPr>
       </w:pPr>
       <w:bookmarkStart w:id="2" w:name="_Toc63281686"/>
-      <w:bookmarkStart w:id="3" w:name="_Toc94615646"/>
+      <w:bookmarkStart w:id="3" w:name="_Toc94622464"/>
       <w:r>
         <w:rPr>
           <w:rFonts w:cs="Times New Roman"/>
@@ -4678,7 +5186,7 @@
       <w:pPr>
         <w:pStyle w:val="Ttulo1"/>
       </w:pPr>
-      <w:bookmarkStart w:id="4" w:name="_Toc94615647"/>
+      <w:bookmarkStart w:id="4" w:name="_Toc94622465"/>
       <w:r>
         <w:lastRenderedPageBreak/>
         <w:t>Requisitos</w:t>
@@ -4738,7 +5246,23 @@
         <w:spacing w:line="360" w:lineRule="auto"/>
       </w:pPr>
       <w:r>
-        <w:t>Criar uma “Home Page”;</w:t>
+        <w:t>Criar uma “</w:t>
+      </w:r>
+      <w:proofErr w:type="spellStart"/>
+      <w:r>
+        <w:t>Home</w:t>
+      </w:r>
+      <w:proofErr w:type="spellEnd"/>
+      <w:r>
+        <w:t xml:space="preserve"> </w:t>
+      </w:r>
+      <w:proofErr w:type="spellStart"/>
+      <w:r>
+        <w:t>Page</w:t>
+      </w:r>
+      <w:proofErr w:type="spellEnd"/>
+      <w:r>
+        <w:t>”;</w:t>
       </w:r>
     </w:p>
     <w:p>
@@ -4903,7 +5427,7 @@
       <w:pPr>
         <w:pStyle w:val="Ttulo1"/>
       </w:pPr>
-      <w:bookmarkStart w:id="5" w:name="_Toc94615648"/>
+      <w:bookmarkStart w:id="5" w:name="_Toc94622466"/>
       <w:r>
         <w:lastRenderedPageBreak/>
         <w:t>Protótipo</w:t>
@@ -5041,7 +5565,7 @@
         <w:jc w:val="center"/>
       </w:pPr>
       <w:bookmarkStart w:id="6" w:name="_Toc74768054"/>
-      <w:bookmarkStart w:id="7" w:name="_Toc94615661"/>
+      <w:bookmarkStart w:id="7" w:name="_Toc94622506"/>
       <w:r>
         <w:t xml:space="preserve">Figura </w:t>
       </w:r>
@@ -5243,7 +5767,7 @@
         </w:rPr>
       </w:pPr>
       <w:bookmarkStart w:id="8" w:name="_Toc74768055"/>
-      <w:bookmarkStart w:id="9" w:name="_Toc94615662"/>
+      <w:bookmarkStart w:id="9" w:name="_Toc94622507"/>
       <w:r>
         <w:t xml:space="preserve">Figura </w:t>
       </w:r>
@@ -5463,7 +5987,7 @@
         </w:rPr>
       </w:pPr>
       <w:bookmarkStart w:id="10" w:name="_Toc74768056"/>
-      <w:bookmarkStart w:id="11" w:name="_Toc94615663"/>
+      <w:bookmarkStart w:id="11" w:name="_Toc94622508"/>
       <w:r>
         <w:t xml:space="preserve">Figura </w:t>
       </w:r>
@@ -5651,7 +6175,7 @@
         </w:rPr>
       </w:pPr>
       <w:bookmarkStart w:id="12" w:name="_Toc74768057"/>
-      <w:bookmarkStart w:id="13" w:name="_Toc94615664"/>
+      <w:bookmarkStart w:id="13" w:name="_Toc94622509"/>
       <w:r>
         <w:t xml:space="preserve">Figura </w:t>
       </w:r>
@@ -5683,8 +6207,13 @@
         <w:t xml:space="preserve"> </w:t>
       </w:r>
       <w:bookmarkEnd w:id="12"/>
-      <w:r>
-        <w:t>RecyclerView com os dias da Semana</w:t>
+      <w:proofErr w:type="spellStart"/>
+      <w:r>
+        <w:t>RecyclerView</w:t>
+      </w:r>
+      <w:proofErr w:type="spellEnd"/>
+      <w:r>
+        <w:t xml:space="preserve"> com os dias da Semana</w:t>
       </w:r>
       <w:bookmarkEnd w:id="13"/>
     </w:p>
@@ -5867,7 +6396,7 @@
         <w:jc w:val="center"/>
       </w:pPr>
       <w:bookmarkStart w:id="14" w:name="_Toc74768058"/>
-      <w:bookmarkStart w:id="15" w:name="_Toc94615665"/>
+      <w:bookmarkStart w:id="15" w:name="_Toc94622510"/>
       <w:r>
         <w:t xml:space="preserve">Figura </w:t>
       </w:r>
@@ -5978,7 +6507,7 @@
       <w:pPr>
         <w:pStyle w:val="Ttulo1"/>
       </w:pPr>
-      <w:bookmarkStart w:id="17" w:name="_Toc94615649"/>
+      <w:bookmarkStart w:id="17" w:name="_Toc94622467"/>
       <w:r>
         <w:lastRenderedPageBreak/>
         <w:t>Base de Dados</w:t>
@@ -6009,7 +6538,15 @@
         <w:t>baseada</w:t>
       </w:r>
       <w:r>
-        <w:t xml:space="preserve"> no que era necessário para a nossa API e para a nossa aplicação do Android Studio.</w:t>
+        <w:t xml:space="preserve"> no que era necessário para a nossa API e para a nossa aplicação do Android </w:t>
+      </w:r>
+      <w:proofErr w:type="spellStart"/>
+      <w:r>
+        <w:t>Studio</w:t>
+      </w:r>
+      <w:proofErr w:type="spellEnd"/>
+      <w:r>
+        <w:t>.</w:t>
       </w:r>
     </w:p>
     <w:p>
@@ -6076,7 +6613,7 @@
         <w:pStyle w:val="Legenda"/>
         <w:jc w:val="center"/>
       </w:pPr>
-      <w:bookmarkStart w:id="18" w:name="_Toc94615666"/>
+      <w:bookmarkStart w:id="18" w:name="_Toc94622511"/>
       <w:r>
         <w:t xml:space="preserve">Figura </w:t>
       </w:r>
@@ -6110,7 +6647,31 @@
         <w:ind w:firstLine="706"/>
       </w:pPr>
       <w:r>
-        <w:t>Na figura acima representado, conseguimos observar o esquema que a nossa tabela das Logins representa, no nosso caso era para ser a tabela dos Utilizadores/Users, mas neste caso já que numa próxima etapa o Laravel gera uma tabela dos Users para poder gerir o BackOffice, tivemos que mudar o nome da nossa tabela, de modo a evitar possíveis conflitos.</w:t>
+        <w:t>Na figura acima representado, conseguimos observar o esquema que a nossa tabela das Logins representa, no nosso caso era para ser a tabela dos Utilizadores/</w:t>
+      </w:r>
+      <w:proofErr w:type="spellStart"/>
+      <w:r>
+        <w:t>Users</w:t>
+      </w:r>
+      <w:proofErr w:type="spellEnd"/>
+      <w:r>
+        <w:t xml:space="preserve">, mas neste caso já que numa próxima etapa o </w:t>
+      </w:r>
+      <w:proofErr w:type="spellStart"/>
+      <w:r>
+        <w:t>Laravel</w:t>
+      </w:r>
+      <w:proofErr w:type="spellEnd"/>
+      <w:r>
+        <w:t xml:space="preserve"> gera uma tabela dos </w:t>
+      </w:r>
+      <w:proofErr w:type="spellStart"/>
+      <w:r>
+        <w:t>Users</w:t>
+      </w:r>
+      <w:proofErr w:type="spellEnd"/>
+      <w:r>
+        <w:t xml:space="preserve"> para poder gerir o BackOffice, tivemos que mudar o nome da nossa tabela, de modo a evitar possíveis conflitos.</w:t>
       </w:r>
     </w:p>
     <w:p>
@@ -6119,7 +6680,15 @@
         <w:ind w:firstLine="706"/>
       </w:pPr>
       <w:r>
-        <w:t xml:space="preserve">Dá para ver que neste caso, guardamos o código de utilizador, o nome, o último nome, o email, a palavra-passe, a url para poder inserir uma foto, e quando é que o registo foi criado/atualizado pela </w:t>
+        <w:t xml:space="preserve">Dá para ver que neste caso, guardamos o código de utilizador, o nome, o último nome, o email, a palavra-passe, a </w:t>
+      </w:r>
+      <w:proofErr w:type="spellStart"/>
+      <w:r>
+        <w:t>url</w:t>
+      </w:r>
+      <w:proofErr w:type="spellEnd"/>
+      <w:r>
+        <w:t xml:space="preserve"> para poder inserir uma foto, e quando é que o registo foi criado/atualizado pela </w:t>
       </w:r>
       <w:r>
         <w:t>última</w:t>
@@ -6193,7 +6762,7 @@
         <w:pStyle w:val="Legenda"/>
         <w:jc w:val="center"/>
       </w:pPr>
-      <w:bookmarkStart w:id="19" w:name="_Toc94615667"/>
+      <w:bookmarkStart w:id="19" w:name="_Toc94622512"/>
       <w:r>
         <w:t xml:space="preserve">Figura </w:t>
       </w:r>
@@ -6327,7 +6896,7 @@
         <w:pStyle w:val="Legenda"/>
         <w:jc w:val="center"/>
       </w:pPr>
-      <w:bookmarkStart w:id="20" w:name="_Toc94615668"/>
+      <w:bookmarkStart w:id="20" w:name="_Toc94622513"/>
       <w:r>
         <w:t xml:space="preserve">Figura </w:t>
       </w:r>
@@ -6454,7 +7023,7 @@
         <w:pStyle w:val="Legenda"/>
         <w:jc w:val="center"/>
       </w:pPr>
-      <w:bookmarkStart w:id="21" w:name="_Toc94615669"/>
+      <w:bookmarkStart w:id="21" w:name="_Toc94622514"/>
       <w:r>
         <w:t xml:space="preserve">Figura </w:t>
       </w:r>
@@ -6493,13 +7062,45 @@
         <w:t>as informações de uma compra. Neste caso como um utilizador pode fazer várias compras, criou-se a tabela de relação de muitos para muitos</w:t>
       </w:r>
       <w:r>
-        <w:t>. Os campos codMeal, e codUser estabelecerão a devida conexão as suas entidades.</w:t>
-      </w:r>
-      <w:r>
-        <w:t xml:space="preserve"> Também conseguimos ver o campo flgUsed, neste caso o mesmo corresponde a uma </w:t>
-      </w:r>
-      <w:r>
-        <w:t>booleana, no sentido de num desenvolvimento futuro ser utilizado a senha com sucesso, se registar a senha como usada, e assim a flgUsed passará a ser usada com sucesso.</w:t>
+        <w:t xml:space="preserve">. Os campos </w:t>
+      </w:r>
+      <w:proofErr w:type="spellStart"/>
+      <w:r>
+        <w:t>codMeal</w:t>
+      </w:r>
+      <w:proofErr w:type="spellEnd"/>
+      <w:r>
+        <w:t xml:space="preserve">, e </w:t>
+      </w:r>
+      <w:proofErr w:type="spellStart"/>
+      <w:r>
+        <w:t>codUser</w:t>
+      </w:r>
+      <w:proofErr w:type="spellEnd"/>
+      <w:r>
+        <w:t xml:space="preserve"> estabelecerão a devida conexão as suas entidades.</w:t>
+      </w:r>
+      <w:r>
+        <w:t xml:space="preserve"> Também conseguimos ver o campo </w:t>
+      </w:r>
+      <w:proofErr w:type="spellStart"/>
+      <w:r>
+        <w:t>flgUsed</w:t>
+      </w:r>
+      <w:proofErr w:type="spellEnd"/>
+      <w:r>
+        <w:t xml:space="preserve">, neste caso o mesmo corresponde a uma </w:t>
+      </w:r>
+      <w:r>
+        <w:t xml:space="preserve">booleana, no sentido de num desenvolvimento futuro ser utilizado a senha com sucesso, se registar a senha como usada, e assim a </w:t>
+      </w:r>
+      <w:proofErr w:type="spellStart"/>
+      <w:r>
+        <w:t>flgUsed</w:t>
+      </w:r>
+      <w:proofErr w:type="spellEnd"/>
+      <w:r>
+        <w:t xml:space="preserve"> passará a ser usada com sucesso.</w:t>
       </w:r>
       <w:r>
         <w:t xml:space="preserve"> Por fim, a tabela também tem o campo do código da compra, para se poder consultar uma compra em específico mais tarde.</w:t>
@@ -6517,7 +7118,7 @@
       <w:pPr>
         <w:pStyle w:val="Ttulo1"/>
       </w:pPr>
-      <w:bookmarkStart w:id="22" w:name="_Toc94615650"/>
+      <w:bookmarkStart w:id="22" w:name="_Toc94622468"/>
       <w:r>
         <w:lastRenderedPageBreak/>
         <w:t>Aplicação Final</w:t>
@@ -6593,7 +7194,7 @@
         <w:jc w:val="center"/>
       </w:pPr>
       <w:bookmarkStart w:id="23" w:name="_Toc74768064"/>
-      <w:bookmarkStart w:id="24" w:name="_Toc94615670"/>
+      <w:bookmarkStart w:id="24" w:name="_Toc94622515"/>
       <w:r>
         <w:t xml:space="preserve">Figura </w:t>
       </w:r>
@@ -6756,7 +7357,7 @@
         <w:jc w:val="center"/>
       </w:pPr>
       <w:bookmarkStart w:id="25" w:name="_Toc74768065"/>
-      <w:bookmarkStart w:id="26" w:name="_Toc94615671"/>
+      <w:bookmarkStart w:id="26" w:name="_Toc94622516"/>
       <w:r>
         <w:t xml:space="preserve">Figura </w:t>
       </w:r>
@@ -6811,7 +7412,23 @@
         <w:t xml:space="preserve">, isto porque nos parecia mais otimizado, </w:t>
       </w:r>
       <w:r>
-        <w:t xml:space="preserve">e mais user friendly, um design </w:t>
+        <w:t xml:space="preserve">e mais </w:t>
+      </w:r>
+      <w:proofErr w:type="spellStart"/>
+      <w:r>
+        <w:t>user</w:t>
+      </w:r>
+      <w:proofErr w:type="spellEnd"/>
+      <w:r>
+        <w:t xml:space="preserve"> </w:t>
+      </w:r>
+      <w:proofErr w:type="spellStart"/>
+      <w:r>
+        <w:t>friendly</w:t>
+      </w:r>
+      <w:proofErr w:type="spellEnd"/>
+      <w:r>
+        <w:t xml:space="preserve">, um design </w:t>
       </w:r>
       <w:r>
         <w:t>simples,</w:t>
@@ -6906,7 +7523,7 @@
         <w:jc w:val="center"/>
       </w:pPr>
       <w:bookmarkStart w:id="27" w:name="_Toc74768066"/>
-      <w:bookmarkStart w:id="28" w:name="_Toc94615672"/>
+      <w:bookmarkStart w:id="28" w:name="_Toc94622517"/>
       <w:r>
         <w:t xml:space="preserve">Figura </w:t>
       </w:r>
@@ -7056,7 +7673,7 @@
         <w:jc w:val="center"/>
       </w:pPr>
       <w:bookmarkStart w:id="29" w:name="_Toc74768067"/>
-      <w:bookmarkStart w:id="30" w:name="_Toc94615673"/>
+      <w:bookmarkStart w:id="30" w:name="_Toc94622518"/>
       <w:r>
         <w:t xml:space="preserve">Figura </w:t>
       </w:r>
@@ -7176,7 +7793,7 @@
         <w:pStyle w:val="Legenda"/>
         <w:jc w:val="center"/>
       </w:pPr>
-      <w:bookmarkStart w:id="31" w:name="_Toc94615674"/>
+      <w:bookmarkStart w:id="31" w:name="_Toc94622519"/>
       <w:r>
         <w:t xml:space="preserve">Figura </w:t>
       </w:r>
@@ -7324,7 +7941,7 @@
         <w:jc w:val="center"/>
       </w:pPr>
       <w:bookmarkStart w:id="32" w:name="_Toc74768069"/>
-      <w:bookmarkStart w:id="33" w:name="_Toc94615675"/>
+      <w:bookmarkStart w:id="33" w:name="_Toc94622520"/>
       <w:r>
         <w:t xml:space="preserve">Figura </w:t>
       </w:r>
@@ -7354,6 +7971,12 @@
         <w:t>Refeição</w:t>
       </w:r>
       <w:bookmarkEnd w:id="33"/>
+    </w:p>
+    <w:p>
+      <w:pPr>
+        <w:spacing w:line="360" w:lineRule="auto"/>
+        <w:ind w:firstLine="708"/>
+      </w:pPr>
     </w:p>
     <w:p>
       <w:pPr>
@@ -7483,7 +8106,7 @@
         <w:pStyle w:val="Legenda"/>
         <w:jc w:val="center"/>
       </w:pPr>
-      <w:bookmarkStart w:id="34" w:name="_Toc94615676"/>
+      <w:bookmarkStart w:id="34" w:name="_Toc94622521"/>
       <w:r>
         <w:t xml:space="preserve">Figura </w:t>
       </w:r>
@@ -7524,7 +8147,16 @@
     </w:p>
     <w:p>
       <w:pPr>
-        <w:jc w:val="left"/>
+        <w:spacing w:line="360" w:lineRule="auto"/>
+      </w:pPr>
+      <w:r>
+        <w:tab/>
+      </w:r>
+    </w:p>
+    <w:p>
+      <w:pPr>
+        <w:spacing w:line="360" w:lineRule="auto"/>
+        <w:ind w:firstLine="708"/>
         <w:rPr>
           <w:rFonts w:eastAsiaTheme="majorEastAsia" w:cstheme="majorBidi"/>
           <w:b/>
@@ -7533,7 +8165,6 @@
         </w:rPr>
       </w:pPr>
       <w:r>
-        <w:tab/>
         <w:t xml:space="preserve">Tal como referido anteriormente, é nesta parte do ecrã, na confirmação que o utilizador escolhe </w:t>
       </w:r>
       <w:r>
@@ -7602,7 +8233,7 @@
         <w:jc w:val="center"/>
       </w:pPr>
       <w:bookmarkStart w:id="35" w:name="_Toc74768070"/>
-      <w:bookmarkStart w:id="36" w:name="_Toc94615677"/>
+      <w:bookmarkStart w:id="36" w:name="_Toc94622522"/>
       <w:r>
         <w:t xml:space="preserve">Figura </w:t>
       </w:r>
@@ -7641,7 +8272,15 @@
         <w:t>Senhas (</w:t>
       </w:r>
       <w:r>
-        <w:t>com QR code)</w:t>
+        <w:t xml:space="preserve">com QR </w:t>
+      </w:r>
+      <w:proofErr w:type="spellStart"/>
+      <w:r>
+        <w:t>code</w:t>
+      </w:r>
+      <w:proofErr w:type="spellEnd"/>
+      <w:r>
+        <w:t>)</w:t>
       </w:r>
       <w:bookmarkEnd w:id="36"/>
     </w:p>
@@ -7664,7 +8303,23 @@
         <w:t>senha,</w:t>
       </w:r>
       <w:r>
-        <w:t xml:space="preserve"> um QR code aparece no ecrã. O QR code tem o objetivo de levar scan quando o utilizador está a ser servido no refeitório</w:t>
+        <w:t xml:space="preserve"> um QR </w:t>
+      </w:r>
+      <w:proofErr w:type="spellStart"/>
+      <w:r>
+        <w:t>code</w:t>
+      </w:r>
+      <w:proofErr w:type="spellEnd"/>
+      <w:r>
+        <w:t xml:space="preserve"> aparece no ecrã. O QR </w:t>
+      </w:r>
+      <w:proofErr w:type="spellStart"/>
+      <w:r>
+        <w:t>code</w:t>
+      </w:r>
+      <w:proofErr w:type="spellEnd"/>
+      <w:r>
+        <w:t xml:space="preserve"> tem o objetivo de levar scan quando o utilizador está a ser servido no refeitório</w:t>
       </w:r>
       <w:r>
         <w:t xml:space="preserve">, o mesmo código contém </w:t>
@@ -7676,13 +8331,37 @@
         <w:t>. As senhas têm um</w:t>
       </w:r>
       <w:r>
-        <w:t>a propriedade (denominada de flgUsed) para determinar se a senha já foi utilizada anteriormente.</w:t>
-      </w:r>
-      <w:r>
-        <w:t xml:space="preserve"> Na nossa aplicação não é possível declarar a refeição como consumida, já que não temos uma aplicação totalmente a parte que permite ler QR code e declarar a senha como usada, mas o mesmo é possível fazer-se.</w:t>
-      </w:r>
-      <w:r>
-        <w:t xml:space="preserve"> Neste caso a lista das refeições consumidas/não consumidas terão um design quase idêntico.</w:t>
+        <w:t xml:space="preserve">a propriedade (denominada de </w:t>
+      </w:r>
+      <w:proofErr w:type="spellStart"/>
+      <w:r>
+        <w:t>flgUsed</w:t>
+      </w:r>
+      <w:proofErr w:type="spellEnd"/>
+      <w:r>
+        <w:t>) para determinar se a senha já foi utilizada anteriormente.</w:t>
+      </w:r>
+      <w:r>
+        <w:t xml:space="preserve"> Na nossa aplicação não é possível declarar a refeição como consumida, já que não temos uma aplicação totalmente a parte que permite ler QR </w:t>
+      </w:r>
+      <w:proofErr w:type="spellStart"/>
+      <w:r>
+        <w:t>code</w:t>
+      </w:r>
+      <w:proofErr w:type="spellEnd"/>
+      <w:r>
+        <w:t xml:space="preserve"> e declarar a senha como usada, mas o mesmo é possível fazer-se.</w:t>
+      </w:r>
+      <w:r>
+        <w:t xml:space="preserve"> Neste caso a lista das refeições </w:t>
+      </w:r>
+      <w:proofErr w:type="gramStart"/>
+      <w:r>
+        <w:t>consumidas/não</w:t>
+      </w:r>
+      <w:proofErr w:type="gramEnd"/>
+      <w:r>
+        <w:t xml:space="preserve"> consumidas terão um design quase idêntico.</w:t>
       </w:r>
     </w:p>
     <w:p>
@@ -7696,7 +8375,7 @@
       <w:pPr>
         <w:pStyle w:val="Ttulo1"/>
       </w:pPr>
-      <w:bookmarkStart w:id="37" w:name="_Toc94615651"/>
+      <w:bookmarkStart w:id="37" w:name="_Toc94622469"/>
       <w:r>
         <w:t>API</w:t>
       </w:r>
@@ -7713,8 +8392,13 @@
         <w:t>auxílio</w:t>
       </w:r>
       <w:r>
-        <w:t xml:space="preserve"> a aplicação Android, de modo a encher os dados através de Endpoints</w:t>
-      </w:r>
+        <w:t xml:space="preserve"> a aplicação Android, de modo a encher os dados através de </w:t>
+      </w:r>
+      <w:proofErr w:type="spellStart"/>
+      <w:r>
+        <w:t>Endpoints</w:t>
+      </w:r>
+      <w:proofErr w:type="spellEnd"/>
     </w:p>
     <w:p>
       <w:pPr>
@@ -7779,7 +8463,7 @@
         <w:pStyle w:val="Legenda"/>
         <w:jc w:val="center"/>
       </w:pPr>
-      <w:bookmarkStart w:id="38" w:name="_Toc94615678"/>
+      <w:bookmarkStart w:id="38" w:name="_Toc94622523"/>
       <w:r>
         <w:t xml:space="preserve">Figura </w:t>
       </w:r>
@@ -7804,9 +8488,11 @@
       <w:r>
         <w:t xml:space="preserve"> - </w:t>
       </w:r>
+      <w:proofErr w:type="spellStart"/>
       <w:r>
         <w:t>Endpoints</w:t>
       </w:r>
+      <w:proofErr w:type="spellEnd"/>
       <w:r>
         <w:t xml:space="preserve"> da nossa API</w:t>
       </w:r>
@@ -7826,16 +8512,40 @@
         <w:ind w:firstLine="708"/>
       </w:pPr>
       <w:r>
-        <w:t xml:space="preserve">Na figura acima representado, conseguimos observar os endpoints que a nossa </w:t>
+        <w:t xml:space="preserve">Na figura acima representado, conseguimos observar os </w:t>
+      </w:r>
+      <w:proofErr w:type="spellStart"/>
+      <w:r>
+        <w:t>endpoints</w:t>
+      </w:r>
+      <w:proofErr w:type="spellEnd"/>
+      <w:r>
+        <w:t xml:space="preserve"> que a nossa </w:t>
       </w:r>
       <w:r>
         <w:t>API</w:t>
       </w:r>
       <w:r>
-        <w:t xml:space="preserve"> usa. Neste caso a nossa aplicação do Android Studio faz pedidos</w:t>
-      </w:r>
-      <w:r>
-        <w:t xml:space="preserve"> e através destas routes as mesmas são direcionadas para os</w:t>
+        <w:t xml:space="preserve"> usa. Neste caso a nossa aplicação do Android </w:t>
+      </w:r>
+      <w:proofErr w:type="spellStart"/>
+      <w:r>
+        <w:t>Studio</w:t>
+      </w:r>
+      <w:proofErr w:type="spellEnd"/>
+      <w:r>
+        <w:t xml:space="preserve"> faz pedidos</w:t>
+      </w:r>
+      <w:r>
+        <w:t xml:space="preserve"> e através destas </w:t>
+      </w:r>
+      <w:proofErr w:type="spellStart"/>
+      <w:r>
+        <w:t>routes</w:t>
+      </w:r>
+      <w:proofErr w:type="spellEnd"/>
+      <w:r>
+        <w:t xml:space="preserve"> as mesmas são direcionadas para os</w:t>
       </w:r>
       <w:r>
         <w:t xml:space="preserve"> devidos </w:t>
@@ -7865,7 +8575,15 @@
       </w:pPr>
       <w:r>
         <w:tab/>
-        <w:t xml:space="preserve">Por exemplo, o Post nos logins, </w:t>
+        <w:t xml:space="preserve">Por exemplo, o </w:t>
+      </w:r>
+      <w:proofErr w:type="spellStart"/>
+      <w:r>
+        <w:t>Post</w:t>
+      </w:r>
+      <w:proofErr w:type="spellEnd"/>
+      <w:r>
+        <w:t xml:space="preserve"> nos logins, </w:t>
       </w:r>
       <w:r>
         <w:t xml:space="preserve">irá mandar </w:t>
@@ -7886,8 +8604,13 @@
       </w:pPr>
       <w:r>
         <w:tab/>
-        <w:t>Os Gets</w:t>
-      </w:r>
+        <w:t xml:space="preserve">Os </w:t>
+      </w:r>
+      <w:proofErr w:type="spellStart"/>
+      <w:r>
+        <w:t>Gets</w:t>
+      </w:r>
+      <w:proofErr w:type="spellEnd"/>
       <w:r>
         <w:t xml:space="preserve"> </w:t>
       </w:r>
@@ -7898,7 +8621,15 @@
         <w:t xml:space="preserve"> buscar uma lista de todos os Dias/Refeições registadas na base de dados. Ou seja, </w:t>
       </w:r>
       <w:r>
-        <w:t>mais uma vez faz o endereçamento necessário para o Android Studio.</w:t>
+        <w:t xml:space="preserve">mais uma vez faz o endereçamento necessário para o Android </w:t>
+      </w:r>
+      <w:proofErr w:type="spellStart"/>
+      <w:r>
+        <w:t>Studio</w:t>
+      </w:r>
+      <w:proofErr w:type="spellEnd"/>
+      <w:r>
+        <w:t>.</w:t>
       </w:r>
     </w:p>
     <w:p>
@@ -7922,7 +8653,7 @@
       <w:pPr>
         <w:pStyle w:val="Ttulo1"/>
       </w:pPr>
-      <w:bookmarkStart w:id="39" w:name="_Toc94615652"/>
+      <w:bookmarkStart w:id="39" w:name="_Toc94622470"/>
       <w:r>
         <w:lastRenderedPageBreak/>
         <w:t>BackOffice (CRUD)</w:t>
@@ -7994,7 +8725,7 @@
         <w:pStyle w:val="Legenda"/>
         <w:jc w:val="center"/>
       </w:pPr>
-      <w:bookmarkStart w:id="40" w:name="_Toc94615679"/>
+      <w:bookmarkStart w:id="40" w:name="_Toc94622524"/>
       <w:r>
         <w:t xml:space="preserve">Figura </w:t>
       </w:r>
@@ -8022,7 +8753,6 @@
       <w:bookmarkEnd w:id="40"/>
     </w:p>
     <w:p/>
-    <w:p/>
     <w:p>
       <w:pPr>
         <w:spacing w:line="360" w:lineRule="auto"/>
@@ -8039,6 +8769,11 @@
       <w:r>
         <w:t xml:space="preserve"> Neste caso criamos a conta principal do administrador, e de seguida não deixamos registar mais ninguém para já, já que o objetivo disto tudo não é que qualquer pessoa se registe.</w:t>
       </w:r>
+    </w:p>
+    <w:p>
+      <w:pPr>
+        <w:spacing w:line="360" w:lineRule="auto"/>
+      </w:pPr>
     </w:p>
     <w:p>
       <w:pPr>
@@ -8097,7 +8832,7 @@
         <w:pStyle w:val="Legenda"/>
         <w:jc w:val="center"/>
       </w:pPr>
-      <w:bookmarkStart w:id="41" w:name="_Toc94615680"/>
+      <w:bookmarkStart w:id="41" w:name="_Toc94622525"/>
       <w:r>
         <w:t xml:space="preserve">Figura </w:t>
       </w:r>
@@ -8133,6 +8868,7 @@
         <w:rPr>
           <w:noProof/>
         </w:rPr>
+        <w:lastRenderedPageBreak/>
         <w:drawing>
           <wp:inline distT="0" distB="0" distL="0" distR="0" wp14:anchorId="13CD22AC" wp14:editId="2AC97B54">
             <wp:extent cx="4572000" cy="2162175"/>
@@ -8181,7 +8917,7 @@
         <w:pStyle w:val="Legenda"/>
         <w:jc w:val="center"/>
       </w:pPr>
-      <w:bookmarkStart w:id="42" w:name="_Toc94615681"/>
+      <w:bookmarkStart w:id="42" w:name="_Toc94622526"/>
       <w:r>
         <w:t xml:space="preserve">Figura </w:t>
       </w:r>
@@ -8220,7 +8956,15 @@
         <w:ind w:firstLine="708"/>
       </w:pPr>
       <w:r>
-        <w:t>A Dashboard permite ao utilizador escolher qual é a tabela da base de dados que pretende gerir</w:t>
+        <w:t xml:space="preserve">A </w:t>
+      </w:r>
+      <w:proofErr w:type="spellStart"/>
+      <w:r>
+        <w:t>Dashboard</w:t>
+      </w:r>
+      <w:proofErr w:type="spellEnd"/>
+      <w:r>
+        <w:t xml:space="preserve"> permite ao utilizador escolher qual é a tabela da base de dados que pretende gerir</w:t>
       </w:r>
       <w:r>
         <w:t>, através do clique no botão seremos redirecionados para os mesmos</w:t>
@@ -8295,7 +9039,7 @@
         <w:pStyle w:val="Legenda"/>
         <w:jc w:val="center"/>
       </w:pPr>
-      <w:bookmarkStart w:id="43" w:name="_Toc94615682"/>
+      <w:bookmarkStart w:id="43" w:name="_Toc94622527"/>
       <w:r>
         <w:t xml:space="preserve">Figura </w:t>
       </w:r>
@@ -8334,13 +9078,37 @@
         <w:t xml:space="preserve"> </w:t>
       </w:r>
       <w:r>
-        <w:t xml:space="preserve">Também tem diversas possibilidades, como por exemplo o botão “Add”, que permite adicionar um novo </w:t>
+        <w:t>Também tem diversas possibilidades, como por exemplo o botão “</w:t>
+      </w:r>
+      <w:proofErr w:type="spellStart"/>
+      <w:r>
+        <w:t>Add</w:t>
+      </w:r>
+      <w:proofErr w:type="spellEnd"/>
+      <w:r>
+        <w:t xml:space="preserve">”, que permite adicionar um novo </w:t>
       </w:r>
       <w:r>
         <w:t>registo</w:t>
       </w:r>
       <w:r>
-        <w:t>, o “Show” que permite ver os detalhes de um registo, o “Edit”, o qual oferece a possibilidade de alterar um registo atual, o “Delete”, que apaga o registo escolhido, e o botão “Back” que permite voltar ao menu principal.</w:t>
+        <w:t>, o “Show” que permite ver os detalhes de um registo, o “</w:t>
+      </w:r>
+      <w:proofErr w:type="spellStart"/>
+      <w:r>
+        <w:t>Edit</w:t>
+      </w:r>
+      <w:proofErr w:type="spellEnd"/>
+      <w:r>
+        <w:t>”, o qual oferece a possibilidade de alterar um registo atual, o “Delete”, que apaga o registo escolhido, e o botão “</w:t>
+      </w:r>
+      <w:proofErr w:type="spellStart"/>
+      <w:r>
+        <w:t>Back</w:t>
+      </w:r>
+      <w:proofErr w:type="spellEnd"/>
+      <w:r>
+        <w:t>” que permite voltar ao menu principal.</w:t>
       </w:r>
       <w:r>
         <w:t xml:space="preserve"> Neste caso está apresentado a tabela dos logins, mas o design das outras tabelas é semelhante.</w:t>
@@ -8423,7 +9191,7 @@
         <w:pStyle w:val="Legenda"/>
         <w:jc w:val="center"/>
       </w:pPr>
-      <w:bookmarkStart w:id="44" w:name="_Toc94615683"/>
+      <w:bookmarkStart w:id="44" w:name="_Toc94622528"/>
       <w:r>
         <w:t xml:space="preserve">Figura </w:t>
       </w:r>
@@ -8510,7 +9278,7 @@
         <w:pStyle w:val="Legenda"/>
         <w:jc w:val="center"/>
       </w:pPr>
-      <w:bookmarkStart w:id="45" w:name="_Toc94615684"/>
+      <w:bookmarkStart w:id="45" w:name="_Toc94622529"/>
       <w:r>
         <w:t xml:space="preserve">Figura </w:t>
       </w:r>
@@ -8603,7 +9371,7 @@
         <w:pStyle w:val="Legenda"/>
         <w:jc w:val="center"/>
       </w:pPr>
-      <w:bookmarkStart w:id="46" w:name="_Toc94615685"/>
+      <w:bookmarkStart w:id="46" w:name="_Toc94622530"/>
       <w:r>
         <w:t xml:space="preserve">Figura </w:t>
       </w:r>
@@ -8643,7 +9411,7 @@
       <w:r>
         <w:br w:type="page"/>
       </w:r>
-      <w:bookmarkStart w:id="47" w:name="_Toc94615653"/>
+      <w:bookmarkStart w:id="47" w:name="_Toc94622471"/>
       <w:r>
         <w:rPr>
           <w:rStyle w:val="Ttulo1Carter"/>
@@ -8699,7 +9467,23 @@
         <w:jc w:val="left"/>
       </w:pPr>
       <w:r>
-        <w:t>Carregar as purchases por user, e não no geral e depois filtrar tudo (tentou se fazer de outra maneira, mas estávamos a ter dificuldades com o mesmo);</w:t>
+        <w:t xml:space="preserve">Carregar as </w:t>
+      </w:r>
+      <w:proofErr w:type="spellStart"/>
+      <w:r>
+        <w:t>purchases</w:t>
+      </w:r>
+      <w:proofErr w:type="spellEnd"/>
+      <w:r>
+        <w:t xml:space="preserve"> por </w:t>
+      </w:r>
+      <w:proofErr w:type="spellStart"/>
+      <w:r>
+        <w:t>user</w:t>
+      </w:r>
+      <w:proofErr w:type="spellEnd"/>
+      <w:r>
+        <w:t>, e não no geral e depois filtrar tudo (tentou se fazer de outra maneira, mas estávamos a ter dificuldades com o mesmo);</w:t>
       </w:r>
     </w:p>
     <w:p>
@@ -8713,7 +9497,31 @@
         <w:jc w:val="left"/>
       </w:pPr>
       <w:r>
-        <w:t>Evitar um erro, onde ao abrir logo os purchases o programa crashar, carregar primeiro as meals/weekdays;</w:t>
+        <w:t xml:space="preserve">Evitar um erro, onde ao abrir logo os </w:t>
+      </w:r>
+      <w:proofErr w:type="spellStart"/>
+      <w:r>
+        <w:t>purchases</w:t>
+      </w:r>
+      <w:proofErr w:type="spellEnd"/>
+      <w:r>
+        <w:t xml:space="preserve"> o programa crashar, carregar primeiro as </w:t>
+      </w:r>
+      <w:proofErr w:type="spellStart"/>
+      <w:r>
+        <w:t>meals</w:t>
+      </w:r>
+      <w:proofErr w:type="spellEnd"/>
+      <w:r>
+        <w:t>/</w:t>
+      </w:r>
+      <w:proofErr w:type="spellStart"/>
+      <w:r>
+        <w:t>weekdays</w:t>
+      </w:r>
+      <w:proofErr w:type="spellEnd"/>
+      <w:r>
+        <w:t>;</w:t>
       </w:r>
     </w:p>
     <w:p>
@@ -8723,7 +9531,7 @@
       <w:r>
         <w:br w:type="page"/>
       </w:r>
-      <w:bookmarkStart w:id="48" w:name="_Toc94615654"/>
+      <w:bookmarkStart w:id="48" w:name="_Toc94622472"/>
       <w:r>
         <w:lastRenderedPageBreak/>
         <w:t>Conclusão</w:t>

</xml_diff>